<commit_message>
Fixed canvas loading error.
</commit_message>
<xml_diff>
--- a/project/ThePlaceDocumentation.docx
+++ b/project/ThePlaceDocumentation.docx
@@ -298,11 +298,6 @@
           <w:b/>
         </w:rPr>
         <w:tab/>
-      </w:r>
-      <w:r>
-        <w:rPr>
-          <w:b/>
-        </w:rPr>
         <w:t xml:space="preserve">Предмет: </w:t>
       </w:r>
       <w:r>
@@ -547,9 +542,51 @@
         <w:pStyle w:val="ListParagraph"/>
         <w:rPr>
           <w:rFonts w:ascii="Arial" w:hAnsi="Arial" w:cs="Arial"/>
-          <w:sz w:val="28"/>
-          <w:szCs w:val="28"/>
-          <w:lang w:val="en-US"/>
+          <w:sz w:val="24"/>
+          <w:szCs w:val="24"/>
+        </w:rPr>
+      </w:pPr>
+      <w:r>
+        <w:rPr>
+          <w:rFonts w:ascii="Arial" w:hAnsi="Arial" w:cs="Arial"/>
+          <w:sz w:val="24"/>
+          <w:szCs w:val="24"/>
+        </w:rPr>
+        <w:t xml:space="preserve">Основната идея на приложението е да бъде нещо като социален екперимент; всеки може да рисува сам за себе си, но какво би станало когато много хора имат достъп до единствен лист хартия и възможност да се състезават за нея. Дали ще настане хаос или потребителите ще се обединят да създадат нещо общо и красиво? Това цели да открие приложението </w:t>
+      </w:r>
+      <w:r>
+        <w:rPr>
+          <w:rFonts w:ascii="Arial" w:hAnsi="Arial" w:cs="Arial"/>
+          <w:sz w:val="24"/>
+          <w:szCs w:val="24"/>
+          <w:lang w:val="en-US"/>
+        </w:rPr>
+        <w:t>The place</w:t>
+      </w:r>
+      <w:r>
+        <w:rPr>
+          <w:rFonts w:ascii="Arial" w:hAnsi="Arial" w:cs="Arial"/>
+          <w:sz w:val="24"/>
+          <w:szCs w:val="24"/>
+        </w:rPr>
+        <w:t xml:space="preserve"> – то дава възможност на потребителите си да споделят една черна дъска, върху която да оцветяват по един пиксел на определено време, като имат възможност да оцветяват чужди </w:t>
+      </w:r>
+      <w:r>
+        <w:rPr>
+          <w:rFonts w:ascii="Arial" w:hAnsi="Arial" w:cs="Arial"/>
+          <w:sz w:val="24"/>
+          <w:szCs w:val="24"/>
+        </w:rPr>
+        <w:t>пиксели.</w:t>
+      </w:r>
+    </w:p>
+    <w:p>
+      <w:pPr>
+        <w:pStyle w:val="ListParagraph"/>
+        <w:rPr>
+          <w:rFonts w:ascii="Arial" w:hAnsi="Arial" w:cs="Arial"/>
+          <w:sz w:val="24"/>
+          <w:szCs w:val="24"/>
         </w:rPr>
       </w:pPr>
     </w:p>
@@ -593,7 +630,67 @@
           <w:szCs w:val="24"/>
           <w:lang w:val="en-US"/>
         </w:rPr>
-        <w:t>В проекта са ползвани HTML, CSS, JavaScript и PHP.</w:t>
+        <w:t xml:space="preserve">В </w:t>
+      </w:r>
+      <w:proofErr w:type="spellStart"/>
+      <w:r>
+        <w:rPr>
+          <w:rFonts w:ascii="Arial" w:hAnsi="Arial" w:cs="Arial"/>
+          <w:sz w:val="24"/>
+          <w:szCs w:val="24"/>
+          <w:lang w:val="en-US"/>
+        </w:rPr>
+        <w:t>проекта</w:t>
+      </w:r>
+      <w:proofErr w:type="spellEnd"/>
+      <w:r>
+        <w:rPr>
+          <w:rFonts w:ascii="Arial" w:hAnsi="Arial" w:cs="Arial"/>
+          <w:sz w:val="24"/>
+          <w:szCs w:val="24"/>
+          <w:lang w:val="en-US"/>
+        </w:rPr>
+        <w:t xml:space="preserve"> </w:t>
+      </w:r>
+      <w:proofErr w:type="spellStart"/>
+      <w:r>
+        <w:rPr>
+          <w:rFonts w:ascii="Arial" w:hAnsi="Arial" w:cs="Arial"/>
+          <w:sz w:val="24"/>
+          <w:szCs w:val="24"/>
+          <w:lang w:val="en-US"/>
+        </w:rPr>
+        <w:t>са</w:t>
+      </w:r>
+      <w:proofErr w:type="spellEnd"/>
+      <w:r>
+        <w:rPr>
+          <w:rFonts w:ascii="Arial" w:hAnsi="Arial" w:cs="Arial"/>
+          <w:sz w:val="24"/>
+          <w:szCs w:val="24"/>
+          <w:lang w:val="en-US"/>
+        </w:rPr>
+        <w:t xml:space="preserve"> </w:t>
+      </w:r>
+      <w:proofErr w:type="spellStart"/>
+      <w:r>
+        <w:rPr>
+          <w:rFonts w:ascii="Arial" w:hAnsi="Arial" w:cs="Arial"/>
+          <w:sz w:val="24"/>
+          <w:szCs w:val="24"/>
+          <w:lang w:val="en-US"/>
+        </w:rPr>
+        <w:t>ползвани</w:t>
+      </w:r>
+      <w:proofErr w:type="spellEnd"/>
+      <w:r>
+        <w:rPr>
+          <w:rFonts w:ascii="Arial" w:hAnsi="Arial" w:cs="Arial"/>
+          <w:sz w:val="24"/>
+          <w:szCs w:val="24"/>
+          <w:lang w:val="en-US"/>
+        </w:rPr>
+        <w:t xml:space="preserve"> HTML, CSS, JavaScript и PHP.</w:t>
       </w:r>
       <w:r>
         <w:rPr>
@@ -618,15 +715,7 @@
           <w:sz w:val="24"/>
           <w:szCs w:val="24"/>
         </w:rPr>
-        <w:t xml:space="preserve">класове. PHP осъществява връзка с базата данни, както и имплементира бизнес логиката на сървъра. </w:t>
-      </w:r>
-      <w:r>
-        <w:rPr>
-          <w:rFonts w:ascii="Arial" w:hAnsi="Arial" w:cs="Arial"/>
-          <w:sz w:val="24"/>
-          <w:szCs w:val="24"/>
-        </w:rPr>
-        <w:t>Използваме приложението XAMPP, което предоставя и осъществява достъп до Apache сървър</w:t>
+        <w:t>класове. PHP осъществява връзка с базата данни, както и имплементира бизнес логиката на сървъра. Използваме приложението XAMPP, което предоставя и осъществява достъп до Apache сървър</w:t>
       </w:r>
       <w:r>
         <w:rPr>
@@ -689,49 +778,693 @@
           <w:lang w:val="en-US"/>
         </w:rPr>
       </w:pPr>
-      <w:r>
-        <w:rPr>
-          <w:rFonts w:ascii="Arial" w:hAnsi="Arial" w:cs="Arial"/>
-          <w:sz w:val="24"/>
-          <w:szCs w:val="24"/>
-          <w:lang w:val="en-US"/>
-        </w:rPr>
-        <w:t>Предварително е необходимо да бъде инсталиран XAMPP. После, ако искаме да пуснем даден</w:t>
-      </w:r>
-      <w:r>
-        <w:rPr>
-          <w:rFonts w:ascii="Arial" w:hAnsi="Arial" w:cs="Arial"/>
-          <w:sz w:val="24"/>
-          <w:szCs w:val="24"/>
-        </w:rPr>
-        <w:t xml:space="preserve"> </w:t>
-      </w:r>
-      <w:r>
-        <w:rPr>
-          <w:rFonts w:ascii="Arial" w:hAnsi="Arial" w:cs="Arial"/>
-          <w:sz w:val="24"/>
-          <w:szCs w:val="24"/>
-          <w:lang w:val="en-US"/>
-        </w:rPr>
-        <w:t>проект, то всички файлове, с които разполагаме, се слагат в директория с име C:\xampp\htdocs\</w:t>
-      </w:r>
-      <w:r>
-        <w:rPr>
-          <w:rFonts w:ascii="Arial" w:hAnsi="Arial" w:cs="Arial"/>
-          <w:sz w:val="24"/>
-          <w:szCs w:val="24"/>
-        </w:rPr>
-        <w:t xml:space="preserve"> </w:t>
-      </w:r>
-      <w:r>
-        <w:rPr>
-          <w:rFonts w:ascii="Arial" w:hAnsi="Arial" w:cs="Arial"/>
-          <w:sz w:val="24"/>
-          <w:szCs w:val="24"/>
-          <w:lang w:val="en-US"/>
-        </w:rPr>
-        <w:t>и когато искаме да отворим в браузъра някоя от страниците, вместо този път, пишем само</w:t>
-      </w:r>
+      <w:proofErr w:type="spellStart"/>
+      <w:r>
+        <w:rPr>
+          <w:rFonts w:ascii="Arial" w:hAnsi="Arial" w:cs="Arial"/>
+          <w:sz w:val="24"/>
+          <w:szCs w:val="24"/>
+          <w:lang w:val="en-US"/>
+        </w:rPr>
+        <w:t>Предварително</w:t>
+      </w:r>
+      <w:proofErr w:type="spellEnd"/>
+      <w:r>
+        <w:rPr>
+          <w:rFonts w:ascii="Arial" w:hAnsi="Arial" w:cs="Arial"/>
+          <w:sz w:val="24"/>
+          <w:szCs w:val="24"/>
+          <w:lang w:val="en-US"/>
+        </w:rPr>
+        <w:t xml:space="preserve"> е </w:t>
+      </w:r>
+      <w:proofErr w:type="spellStart"/>
+      <w:r>
+        <w:rPr>
+          <w:rFonts w:ascii="Arial" w:hAnsi="Arial" w:cs="Arial"/>
+          <w:sz w:val="24"/>
+          <w:szCs w:val="24"/>
+          <w:lang w:val="en-US"/>
+        </w:rPr>
+        <w:t>необходимо</w:t>
+      </w:r>
+      <w:proofErr w:type="spellEnd"/>
+      <w:r>
+        <w:rPr>
+          <w:rFonts w:ascii="Arial" w:hAnsi="Arial" w:cs="Arial"/>
+          <w:sz w:val="24"/>
+          <w:szCs w:val="24"/>
+          <w:lang w:val="en-US"/>
+        </w:rPr>
+        <w:t xml:space="preserve"> </w:t>
+      </w:r>
+      <w:proofErr w:type="spellStart"/>
+      <w:r>
+        <w:rPr>
+          <w:rFonts w:ascii="Arial" w:hAnsi="Arial" w:cs="Arial"/>
+          <w:sz w:val="24"/>
+          <w:szCs w:val="24"/>
+          <w:lang w:val="en-US"/>
+        </w:rPr>
+        <w:t>да</w:t>
+      </w:r>
+      <w:proofErr w:type="spellEnd"/>
+      <w:r>
+        <w:rPr>
+          <w:rFonts w:ascii="Arial" w:hAnsi="Arial" w:cs="Arial"/>
+          <w:sz w:val="24"/>
+          <w:szCs w:val="24"/>
+          <w:lang w:val="en-US"/>
+        </w:rPr>
+        <w:t xml:space="preserve"> </w:t>
+      </w:r>
+      <w:proofErr w:type="spellStart"/>
+      <w:r>
+        <w:rPr>
+          <w:rFonts w:ascii="Arial" w:hAnsi="Arial" w:cs="Arial"/>
+          <w:sz w:val="24"/>
+          <w:szCs w:val="24"/>
+          <w:lang w:val="en-US"/>
+        </w:rPr>
+        <w:t>бъде</w:t>
+      </w:r>
+      <w:proofErr w:type="spellEnd"/>
+      <w:r>
+        <w:rPr>
+          <w:rFonts w:ascii="Arial" w:hAnsi="Arial" w:cs="Arial"/>
+          <w:sz w:val="24"/>
+          <w:szCs w:val="24"/>
+          <w:lang w:val="en-US"/>
+        </w:rPr>
+        <w:t xml:space="preserve"> </w:t>
+      </w:r>
+      <w:proofErr w:type="spellStart"/>
+      <w:r>
+        <w:rPr>
+          <w:rFonts w:ascii="Arial" w:hAnsi="Arial" w:cs="Arial"/>
+          <w:sz w:val="24"/>
+          <w:szCs w:val="24"/>
+          <w:lang w:val="en-US"/>
+        </w:rPr>
+        <w:t>инсталиран</w:t>
+      </w:r>
+      <w:proofErr w:type="spellEnd"/>
+      <w:r>
+        <w:rPr>
+          <w:rFonts w:ascii="Arial" w:hAnsi="Arial" w:cs="Arial"/>
+          <w:sz w:val="24"/>
+          <w:szCs w:val="24"/>
+          <w:lang w:val="en-US"/>
+        </w:rPr>
+        <w:t xml:space="preserve"> XAMPP. </w:t>
+      </w:r>
+      <w:proofErr w:type="spellStart"/>
+      <w:r>
+        <w:rPr>
+          <w:rFonts w:ascii="Arial" w:hAnsi="Arial" w:cs="Arial"/>
+          <w:sz w:val="24"/>
+          <w:szCs w:val="24"/>
+          <w:lang w:val="en-US"/>
+        </w:rPr>
+        <w:t>После</w:t>
+      </w:r>
+      <w:proofErr w:type="spellEnd"/>
+      <w:r>
+        <w:rPr>
+          <w:rFonts w:ascii="Arial" w:hAnsi="Arial" w:cs="Arial"/>
+          <w:sz w:val="24"/>
+          <w:szCs w:val="24"/>
+          <w:lang w:val="en-US"/>
+        </w:rPr>
+        <w:t xml:space="preserve">, </w:t>
+      </w:r>
+      <w:proofErr w:type="spellStart"/>
+      <w:r>
+        <w:rPr>
+          <w:rFonts w:ascii="Arial" w:hAnsi="Arial" w:cs="Arial"/>
+          <w:sz w:val="24"/>
+          <w:szCs w:val="24"/>
+          <w:lang w:val="en-US"/>
+        </w:rPr>
+        <w:t>ако</w:t>
+      </w:r>
+      <w:proofErr w:type="spellEnd"/>
+      <w:r>
+        <w:rPr>
+          <w:rFonts w:ascii="Arial" w:hAnsi="Arial" w:cs="Arial"/>
+          <w:sz w:val="24"/>
+          <w:szCs w:val="24"/>
+          <w:lang w:val="en-US"/>
+        </w:rPr>
+        <w:t xml:space="preserve"> </w:t>
+      </w:r>
+      <w:proofErr w:type="spellStart"/>
+      <w:r>
+        <w:rPr>
+          <w:rFonts w:ascii="Arial" w:hAnsi="Arial" w:cs="Arial"/>
+          <w:sz w:val="24"/>
+          <w:szCs w:val="24"/>
+          <w:lang w:val="en-US"/>
+        </w:rPr>
+        <w:t>искаме</w:t>
+      </w:r>
+      <w:proofErr w:type="spellEnd"/>
+      <w:r>
+        <w:rPr>
+          <w:rFonts w:ascii="Arial" w:hAnsi="Arial" w:cs="Arial"/>
+          <w:sz w:val="24"/>
+          <w:szCs w:val="24"/>
+          <w:lang w:val="en-US"/>
+        </w:rPr>
+        <w:t xml:space="preserve"> </w:t>
+      </w:r>
+      <w:proofErr w:type="spellStart"/>
+      <w:r>
+        <w:rPr>
+          <w:rFonts w:ascii="Arial" w:hAnsi="Arial" w:cs="Arial"/>
+          <w:sz w:val="24"/>
+          <w:szCs w:val="24"/>
+          <w:lang w:val="en-US"/>
+        </w:rPr>
+        <w:t>да</w:t>
+      </w:r>
+      <w:proofErr w:type="spellEnd"/>
+      <w:r>
+        <w:rPr>
+          <w:rFonts w:ascii="Arial" w:hAnsi="Arial" w:cs="Arial"/>
+          <w:sz w:val="24"/>
+          <w:szCs w:val="24"/>
+          <w:lang w:val="en-US"/>
+        </w:rPr>
+        <w:t xml:space="preserve"> </w:t>
+      </w:r>
+      <w:proofErr w:type="spellStart"/>
+      <w:r>
+        <w:rPr>
+          <w:rFonts w:ascii="Arial" w:hAnsi="Arial" w:cs="Arial"/>
+          <w:sz w:val="24"/>
+          <w:szCs w:val="24"/>
+          <w:lang w:val="en-US"/>
+        </w:rPr>
+        <w:t>пуснем</w:t>
+      </w:r>
+      <w:proofErr w:type="spellEnd"/>
+      <w:r>
+        <w:rPr>
+          <w:rFonts w:ascii="Arial" w:hAnsi="Arial" w:cs="Arial"/>
+          <w:sz w:val="24"/>
+          <w:szCs w:val="24"/>
+          <w:lang w:val="en-US"/>
+        </w:rPr>
+        <w:t xml:space="preserve"> </w:t>
+      </w:r>
+      <w:proofErr w:type="spellStart"/>
+      <w:r>
+        <w:rPr>
+          <w:rFonts w:ascii="Arial" w:hAnsi="Arial" w:cs="Arial"/>
+          <w:sz w:val="24"/>
+          <w:szCs w:val="24"/>
+          <w:lang w:val="en-US"/>
+        </w:rPr>
+        <w:t>даден</w:t>
+      </w:r>
+      <w:proofErr w:type="spellEnd"/>
+      <w:r>
+        <w:rPr>
+          <w:rFonts w:ascii="Arial" w:hAnsi="Arial" w:cs="Arial"/>
+          <w:sz w:val="24"/>
+          <w:szCs w:val="24"/>
+        </w:rPr>
+        <w:t xml:space="preserve"> </w:t>
+      </w:r>
+      <w:proofErr w:type="spellStart"/>
+      <w:r>
+        <w:rPr>
+          <w:rFonts w:ascii="Arial" w:hAnsi="Arial" w:cs="Arial"/>
+          <w:sz w:val="24"/>
+          <w:szCs w:val="24"/>
+          <w:lang w:val="en-US"/>
+        </w:rPr>
+        <w:t>проект</w:t>
+      </w:r>
+      <w:proofErr w:type="spellEnd"/>
+      <w:r>
+        <w:rPr>
+          <w:rFonts w:ascii="Arial" w:hAnsi="Arial" w:cs="Arial"/>
+          <w:sz w:val="24"/>
+          <w:szCs w:val="24"/>
+          <w:lang w:val="en-US"/>
+        </w:rPr>
+        <w:t xml:space="preserve">, </w:t>
+      </w:r>
+      <w:proofErr w:type="spellStart"/>
+      <w:r>
+        <w:rPr>
+          <w:rFonts w:ascii="Arial" w:hAnsi="Arial" w:cs="Arial"/>
+          <w:sz w:val="24"/>
+          <w:szCs w:val="24"/>
+          <w:lang w:val="en-US"/>
+        </w:rPr>
+        <w:t>то</w:t>
+      </w:r>
+      <w:proofErr w:type="spellEnd"/>
+      <w:r>
+        <w:rPr>
+          <w:rFonts w:ascii="Arial" w:hAnsi="Arial" w:cs="Arial"/>
+          <w:sz w:val="24"/>
+          <w:szCs w:val="24"/>
+          <w:lang w:val="en-US"/>
+        </w:rPr>
+        <w:t xml:space="preserve"> </w:t>
+      </w:r>
+      <w:proofErr w:type="spellStart"/>
+      <w:r>
+        <w:rPr>
+          <w:rFonts w:ascii="Arial" w:hAnsi="Arial" w:cs="Arial"/>
+          <w:sz w:val="24"/>
+          <w:szCs w:val="24"/>
+          <w:lang w:val="en-US"/>
+        </w:rPr>
+        <w:t>всички</w:t>
+      </w:r>
+      <w:proofErr w:type="spellEnd"/>
+      <w:r>
+        <w:rPr>
+          <w:rFonts w:ascii="Arial" w:hAnsi="Arial" w:cs="Arial"/>
+          <w:sz w:val="24"/>
+          <w:szCs w:val="24"/>
+          <w:lang w:val="en-US"/>
+        </w:rPr>
+        <w:t xml:space="preserve"> </w:t>
+      </w:r>
+      <w:proofErr w:type="spellStart"/>
+      <w:r>
+        <w:rPr>
+          <w:rFonts w:ascii="Arial" w:hAnsi="Arial" w:cs="Arial"/>
+          <w:sz w:val="24"/>
+          <w:szCs w:val="24"/>
+          <w:lang w:val="en-US"/>
+        </w:rPr>
+        <w:t>файлове</w:t>
+      </w:r>
+      <w:proofErr w:type="spellEnd"/>
+      <w:r>
+        <w:rPr>
+          <w:rFonts w:ascii="Arial" w:hAnsi="Arial" w:cs="Arial"/>
+          <w:sz w:val="24"/>
+          <w:szCs w:val="24"/>
+          <w:lang w:val="en-US"/>
+        </w:rPr>
+        <w:t xml:space="preserve">, с </w:t>
+      </w:r>
+      <w:proofErr w:type="spellStart"/>
+      <w:r>
+        <w:rPr>
+          <w:rFonts w:ascii="Arial" w:hAnsi="Arial" w:cs="Arial"/>
+          <w:sz w:val="24"/>
+          <w:szCs w:val="24"/>
+          <w:lang w:val="en-US"/>
+        </w:rPr>
+        <w:t>които</w:t>
+      </w:r>
+      <w:proofErr w:type="spellEnd"/>
+      <w:r>
+        <w:rPr>
+          <w:rFonts w:ascii="Arial" w:hAnsi="Arial" w:cs="Arial"/>
+          <w:sz w:val="24"/>
+          <w:szCs w:val="24"/>
+          <w:lang w:val="en-US"/>
+        </w:rPr>
+        <w:t xml:space="preserve"> </w:t>
+      </w:r>
+      <w:proofErr w:type="spellStart"/>
+      <w:r>
+        <w:rPr>
+          <w:rFonts w:ascii="Arial" w:hAnsi="Arial" w:cs="Arial"/>
+          <w:sz w:val="24"/>
+          <w:szCs w:val="24"/>
+          <w:lang w:val="en-US"/>
+        </w:rPr>
+        <w:t>разполагаме</w:t>
+      </w:r>
+      <w:proofErr w:type="spellEnd"/>
+      <w:r>
+        <w:rPr>
+          <w:rFonts w:ascii="Arial" w:hAnsi="Arial" w:cs="Arial"/>
+          <w:sz w:val="24"/>
+          <w:szCs w:val="24"/>
+          <w:lang w:val="en-US"/>
+        </w:rPr>
+        <w:t xml:space="preserve">, </w:t>
+      </w:r>
+      <w:proofErr w:type="spellStart"/>
+      <w:r>
+        <w:rPr>
+          <w:rFonts w:ascii="Arial" w:hAnsi="Arial" w:cs="Arial"/>
+          <w:sz w:val="24"/>
+          <w:szCs w:val="24"/>
+          <w:lang w:val="en-US"/>
+        </w:rPr>
+        <w:t>се</w:t>
+      </w:r>
+      <w:proofErr w:type="spellEnd"/>
+      <w:r>
+        <w:rPr>
+          <w:rFonts w:ascii="Arial" w:hAnsi="Arial" w:cs="Arial"/>
+          <w:sz w:val="24"/>
+          <w:szCs w:val="24"/>
+          <w:lang w:val="en-US"/>
+        </w:rPr>
+        <w:t xml:space="preserve"> </w:t>
+      </w:r>
+      <w:proofErr w:type="spellStart"/>
+      <w:r>
+        <w:rPr>
+          <w:rFonts w:ascii="Arial" w:hAnsi="Arial" w:cs="Arial"/>
+          <w:sz w:val="24"/>
+          <w:szCs w:val="24"/>
+          <w:lang w:val="en-US"/>
+        </w:rPr>
+        <w:t>слагат</w:t>
+      </w:r>
+      <w:proofErr w:type="spellEnd"/>
+      <w:r>
+        <w:rPr>
+          <w:rFonts w:ascii="Arial" w:hAnsi="Arial" w:cs="Arial"/>
+          <w:sz w:val="24"/>
+          <w:szCs w:val="24"/>
+          <w:lang w:val="en-US"/>
+        </w:rPr>
+        <w:t xml:space="preserve"> в </w:t>
+      </w:r>
+      <w:proofErr w:type="spellStart"/>
+      <w:r>
+        <w:rPr>
+          <w:rFonts w:ascii="Arial" w:hAnsi="Arial" w:cs="Arial"/>
+          <w:sz w:val="24"/>
+          <w:szCs w:val="24"/>
+          <w:lang w:val="en-US"/>
+        </w:rPr>
+        <w:t>директория</w:t>
+      </w:r>
+      <w:proofErr w:type="spellEnd"/>
+      <w:r>
+        <w:rPr>
+          <w:rFonts w:ascii="Arial" w:hAnsi="Arial" w:cs="Arial"/>
+          <w:sz w:val="24"/>
+          <w:szCs w:val="24"/>
+          <w:lang w:val="en-US"/>
+        </w:rPr>
+        <w:t xml:space="preserve"> с </w:t>
+      </w:r>
+      <w:proofErr w:type="spellStart"/>
+      <w:r>
+        <w:rPr>
+          <w:rFonts w:ascii="Arial" w:hAnsi="Arial" w:cs="Arial"/>
+          <w:sz w:val="24"/>
+          <w:szCs w:val="24"/>
+          <w:lang w:val="en-US"/>
+        </w:rPr>
+        <w:t>име</w:t>
+      </w:r>
+      <w:proofErr w:type="spellEnd"/>
+      <w:r>
+        <w:rPr>
+          <w:rFonts w:ascii="Arial" w:hAnsi="Arial" w:cs="Arial"/>
+          <w:sz w:val="24"/>
+          <w:szCs w:val="24"/>
+          <w:lang w:val="en-US"/>
+        </w:rPr>
+        <w:t xml:space="preserve"> C:\xampp\htdocs\</w:t>
+      </w:r>
+      <w:r>
+        <w:rPr>
+          <w:rFonts w:ascii="Arial" w:hAnsi="Arial" w:cs="Arial"/>
+          <w:sz w:val="24"/>
+          <w:szCs w:val="24"/>
+        </w:rPr>
+        <w:t xml:space="preserve"> </w:t>
+      </w:r>
+      <w:r>
+        <w:rPr>
+          <w:rFonts w:ascii="Arial" w:hAnsi="Arial" w:cs="Arial"/>
+          <w:sz w:val="24"/>
+          <w:szCs w:val="24"/>
+          <w:lang w:val="en-US"/>
+        </w:rPr>
+        <w:t xml:space="preserve">и </w:t>
+      </w:r>
+      <w:proofErr w:type="spellStart"/>
+      <w:r>
+        <w:rPr>
+          <w:rFonts w:ascii="Arial" w:hAnsi="Arial" w:cs="Arial"/>
+          <w:sz w:val="24"/>
+          <w:szCs w:val="24"/>
+          <w:lang w:val="en-US"/>
+        </w:rPr>
+        <w:t>когато</w:t>
+      </w:r>
+      <w:proofErr w:type="spellEnd"/>
+      <w:r>
+        <w:rPr>
+          <w:rFonts w:ascii="Arial" w:hAnsi="Arial" w:cs="Arial"/>
+          <w:sz w:val="24"/>
+          <w:szCs w:val="24"/>
+          <w:lang w:val="en-US"/>
+        </w:rPr>
+        <w:t xml:space="preserve"> </w:t>
+      </w:r>
+      <w:proofErr w:type="spellStart"/>
+      <w:r>
+        <w:rPr>
+          <w:rFonts w:ascii="Arial" w:hAnsi="Arial" w:cs="Arial"/>
+          <w:sz w:val="24"/>
+          <w:szCs w:val="24"/>
+          <w:lang w:val="en-US"/>
+        </w:rPr>
+        <w:t>искаме</w:t>
+      </w:r>
+      <w:proofErr w:type="spellEnd"/>
+      <w:r>
+        <w:rPr>
+          <w:rFonts w:ascii="Arial" w:hAnsi="Arial" w:cs="Arial"/>
+          <w:sz w:val="24"/>
+          <w:szCs w:val="24"/>
+          <w:lang w:val="en-US"/>
+        </w:rPr>
+        <w:t xml:space="preserve"> </w:t>
+      </w:r>
+      <w:proofErr w:type="spellStart"/>
+      <w:r>
+        <w:rPr>
+          <w:rFonts w:ascii="Arial" w:hAnsi="Arial" w:cs="Arial"/>
+          <w:sz w:val="24"/>
+          <w:szCs w:val="24"/>
+          <w:lang w:val="en-US"/>
+        </w:rPr>
+        <w:t>да</w:t>
+      </w:r>
+      <w:proofErr w:type="spellEnd"/>
+      <w:r>
+        <w:rPr>
+          <w:rFonts w:ascii="Arial" w:hAnsi="Arial" w:cs="Arial"/>
+          <w:sz w:val="24"/>
+          <w:szCs w:val="24"/>
+          <w:lang w:val="en-US"/>
+        </w:rPr>
+        <w:t xml:space="preserve"> </w:t>
+      </w:r>
+      <w:proofErr w:type="spellStart"/>
+      <w:r>
+        <w:rPr>
+          <w:rFonts w:ascii="Arial" w:hAnsi="Arial" w:cs="Arial"/>
+          <w:sz w:val="24"/>
+          <w:szCs w:val="24"/>
+          <w:lang w:val="en-US"/>
+        </w:rPr>
+        <w:t>отворим</w:t>
+      </w:r>
+      <w:proofErr w:type="spellEnd"/>
+      <w:r>
+        <w:rPr>
+          <w:rFonts w:ascii="Arial" w:hAnsi="Arial" w:cs="Arial"/>
+          <w:sz w:val="24"/>
+          <w:szCs w:val="24"/>
+          <w:lang w:val="en-US"/>
+        </w:rPr>
+        <w:t xml:space="preserve"> в </w:t>
+      </w:r>
+      <w:proofErr w:type="spellStart"/>
+      <w:r>
+        <w:rPr>
+          <w:rFonts w:ascii="Arial" w:hAnsi="Arial" w:cs="Arial"/>
+          <w:sz w:val="24"/>
+          <w:szCs w:val="24"/>
+          <w:lang w:val="en-US"/>
+        </w:rPr>
+        <w:t>браузъра</w:t>
+      </w:r>
+      <w:proofErr w:type="spellEnd"/>
+      <w:r>
+        <w:rPr>
+          <w:rFonts w:ascii="Arial" w:hAnsi="Arial" w:cs="Arial"/>
+          <w:sz w:val="24"/>
+          <w:szCs w:val="24"/>
+          <w:lang w:val="en-US"/>
+        </w:rPr>
+        <w:t xml:space="preserve"> </w:t>
+      </w:r>
+      <w:proofErr w:type="spellStart"/>
+      <w:r>
+        <w:rPr>
+          <w:rFonts w:ascii="Arial" w:hAnsi="Arial" w:cs="Arial"/>
+          <w:sz w:val="24"/>
+          <w:szCs w:val="24"/>
+          <w:lang w:val="en-US"/>
+        </w:rPr>
+        <w:t>някоя</w:t>
+      </w:r>
+      <w:proofErr w:type="spellEnd"/>
+      <w:r>
+        <w:rPr>
+          <w:rFonts w:ascii="Arial" w:hAnsi="Arial" w:cs="Arial"/>
+          <w:sz w:val="24"/>
+          <w:szCs w:val="24"/>
+          <w:lang w:val="en-US"/>
+        </w:rPr>
+        <w:t xml:space="preserve"> </w:t>
+      </w:r>
+      <w:proofErr w:type="spellStart"/>
+      <w:r>
+        <w:rPr>
+          <w:rFonts w:ascii="Arial" w:hAnsi="Arial" w:cs="Arial"/>
+          <w:sz w:val="24"/>
+          <w:szCs w:val="24"/>
+          <w:lang w:val="en-US"/>
+        </w:rPr>
+        <w:t>от</w:t>
+      </w:r>
+      <w:proofErr w:type="spellEnd"/>
+      <w:r>
+        <w:rPr>
+          <w:rFonts w:ascii="Arial" w:hAnsi="Arial" w:cs="Arial"/>
+          <w:sz w:val="24"/>
+          <w:szCs w:val="24"/>
+          <w:lang w:val="en-US"/>
+        </w:rPr>
+        <w:t xml:space="preserve"> </w:t>
+      </w:r>
+      <w:proofErr w:type="spellStart"/>
+      <w:r>
+        <w:rPr>
+          <w:rFonts w:ascii="Arial" w:hAnsi="Arial" w:cs="Arial"/>
+          <w:sz w:val="24"/>
+          <w:szCs w:val="24"/>
+          <w:lang w:val="en-US"/>
+        </w:rPr>
+        <w:t>страниците</w:t>
+      </w:r>
+      <w:proofErr w:type="spellEnd"/>
+      <w:r>
+        <w:rPr>
+          <w:rFonts w:ascii="Arial" w:hAnsi="Arial" w:cs="Arial"/>
+          <w:sz w:val="24"/>
+          <w:szCs w:val="24"/>
+          <w:lang w:val="en-US"/>
+        </w:rPr>
+        <w:t xml:space="preserve">, </w:t>
+      </w:r>
+      <w:proofErr w:type="spellStart"/>
+      <w:r>
+        <w:rPr>
+          <w:rFonts w:ascii="Arial" w:hAnsi="Arial" w:cs="Arial"/>
+          <w:sz w:val="24"/>
+          <w:szCs w:val="24"/>
+          <w:lang w:val="en-US"/>
+        </w:rPr>
+        <w:t>вместо</w:t>
+      </w:r>
+      <w:proofErr w:type="spellEnd"/>
+      <w:r>
+        <w:rPr>
+          <w:rFonts w:ascii="Arial" w:hAnsi="Arial" w:cs="Arial"/>
+          <w:sz w:val="24"/>
+          <w:szCs w:val="24"/>
+          <w:lang w:val="en-US"/>
+        </w:rPr>
+        <w:t xml:space="preserve"> </w:t>
+      </w:r>
+      <w:proofErr w:type="spellStart"/>
+      <w:r>
+        <w:rPr>
+          <w:rFonts w:ascii="Arial" w:hAnsi="Arial" w:cs="Arial"/>
+          <w:sz w:val="24"/>
+          <w:szCs w:val="24"/>
+          <w:lang w:val="en-US"/>
+        </w:rPr>
+        <w:t>този</w:t>
+      </w:r>
+      <w:proofErr w:type="spellEnd"/>
+      <w:r>
+        <w:rPr>
+          <w:rFonts w:ascii="Arial" w:hAnsi="Arial" w:cs="Arial"/>
+          <w:sz w:val="24"/>
+          <w:szCs w:val="24"/>
+          <w:lang w:val="en-US"/>
+        </w:rPr>
+        <w:t xml:space="preserve"> </w:t>
+      </w:r>
+      <w:proofErr w:type="spellStart"/>
+      <w:r>
+        <w:rPr>
+          <w:rFonts w:ascii="Arial" w:hAnsi="Arial" w:cs="Arial"/>
+          <w:sz w:val="24"/>
+          <w:szCs w:val="24"/>
+          <w:lang w:val="en-US"/>
+        </w:rPr>
+        <w:t>път</w:t>
+      </w:r>
+      <w:proofErr w:type="spellEnd"/>
+      <w:r>
+        <w:rPr>
+          <w:rFonts w:ascii="Arial" w:hAnsi="Arial" w:cs="Arial"/>
+          <w:sz w:val="24"/>
+          <w:szCs w:val="24"/>
+          <w:lang w:val="en-US"/>
+        </w:rPr>
+        <w:t xml:space="preserve">, </w:t>
+      </w:r>
+      <w:proofErr w:type="spellStart"/>
+      <w:r>
+        <w:rPr>
+          <w:rFonts w:ascii="Arial" w:hAnsi="Arial" w:cs="Arial"/>
+          <w:sz w:val="24"/>
+          <w:szCs w:val="24"/>
+          <w:lang w:val="en-US"/>
+        </w:rPr>
+        <w:t>пишем</w:t>
+      </w:r>
+      <w:proofErr w:type="spellEnd"/>
+      <w:r>
+        <w:rPr>
+          <w:rFonts w:ascii="Arial" w:hAnsi="Arial" w:cs="Arial"/>
+          <w:sz w:val="24"/>
+          <w:szCs w:val="24"/>
+          <w:lang w:val="en-US"/>
+        </w:rPr>
+        <w:t xml:space="preserve"> </w:t>
+      </w:r>
+      <w:proofErr w:type="spellStart"/>
+      <w:r>
+        <w:rPr>
+          <w:rFonts w:ascii="Arial" w:hAnsi="Arial" w:cs="Arial"/>
+          <w:sz w:val="24"/>
+          <w:szCs w:val="24"/>
+          <w:lang w:val="en-US"/>
+        </w:rPr>
+        <w:t>само</w:t>
+      </w:r>
+      <w:proofErr w:type="spellEnd"/>
       <w:r>
         <w:rPr>
           <w:rFonts w:ascii="Arial" w:hAnsi="Arial" w:cs="Arial"/>
@@ -781,6 +1514,7 @@
           <w:sz w:val="28"/>
           <w:szCs w:val="28"/>
         </w:rPr>
+        <w:lastRenderedPageBreak/>
         <w:t>Кратко ръководство на потребителя</w:t>
       </w:r>
     </w:p>
@@ -800,24 +1534,324 @@
           <w:szCs w:val="24"/>
           <w:lang w:val="en-US"/>
         </w:rPr>
-        <w:t>В началото потребителят стартира XAMPP и натиска на бутоните Start срещу модулите Apache и</w:t>
-      </w:r>
-      <w:r>
-        <w:rPr>
-          <w:rFonts w:ascii="Arial" w:hAnsi="Arial" w:cs="Arial"/>
-          <w:sz w:val="24"/>
-          <w:szCs w:val="24"/>
-        </w:rPr>
-        <w:t xml:space="preserve"> </w:t>
-      </w:r>
-      <w:r>
-        <w:rPr>
-          <w:rFonts w:ascii="Arial" w:hAnsi="Arial" w:cs="Arial"/>
-          <w:sz w:val="24"/>
-          <w:szCs w:val="24"/>
-          <w:lang w:val="en-US"/>
-        </w:rPr>
-        <w:t xml:space="preserve">MySQL. След това достъпва през браузъра следния адрес: </w:t>
+        <w:t xml:space="preserve">В </w:t>
+      </w:r>
+      <w:proofErr w:type="spellStart"/>
+      <w:r>
+        <w:rPr>
+          <w:rFonts w:ascii="Arial" w:hAnsi="Arial" w:cs="Arial"/>
+          <w:sz w:val="24"/>
+          <w:szCs w:val="24"/>
+          <w:lang w:val="en-US"/>
+        </w:rPr>
+        <w:t>началото</w:t>
+      </w:r>
+      <w:proofErr w:type="spellEnd"/>
+      <w:r>
+        <w:rPr>
+          <w:rFonts w:ascii="Arial" w:hAnsi="Arial" w:cs="Arial"/>
+          <w:sz w:val="24"/>
+          <w:szCs w:val="24"/>
+          <w:lang w:val="en-US"/>
+        </w:rPr>
+        <w:t xml:space="preserve"> </w:t>
+      </w:r>
+      <w:proofErr w:type="spellStart"/>
+      <w:r>
+        <w:rPr>
+          <w:rFonts w:ascii="Arial" w:hAnsi="Arial" w:cs="Arial"/>
+          <w:sz w:val="24"/>
+          <w:szCs w:val="24"/>
+          <w:lang w:val="en-US"/>
+        </w:rPr>
+        <w:t>потребителят</w:t>
+      </w:r>
+      <w:proofErr w:type="spellEnd"/>
+      <w:r>
+        <w:rPr>
+          <w:rFonts w:ascii="Arial" w:hAnsi="Arial" w:cs="Arial"/>
+          <w:sz w:val="24"/>
+          <w:szCs w:val="24"/>
+          <w:lang w:val="en-US"/>
+        </w:rPr>
+        <w:t xml:space="preserve"> </w:t>
+      </w:r>
+      <w:proofErr w:type="spellStart"/>
+      <w:r>
+        <w:rPr>
+          <w:rFonts w:ascii="Arial" w:hAnsi="Arial" w:cs="Arial"/>
+          <w:sz w:val="24"/>
+          <w:szCs w:val="24"/>
+          <w:lang w:val="en-US"/>
+        </w:rPr>
+        <w:t>стартира</w:t>
+      </w:r>
+      <w:proofErr w:type="spellEnd"/>
+      <w:r>
+        <w:rPr>
+          <w:rFonts w:ascii="Arial" w:hAnsi="Arial" w:cs="Arial"/>
+          <w:sz w:val="24"/>
+          <w:szCs w:val="24"/>
+          <w:lang w:val="en-US"/>
+        </w:rPr>
+        <w:t xml:space="preserve"> XAMPP и </w:t>
+      </w:r>
+      <w:proofErr w:type="spellStart"/>
+      <w:r>
+        <w:rPr>
+          <w:rFonts w:ascii="Arial" w:hAnsi="Arial" w:cs="Arial"/>
+          <w:sz w:val="24"/>
+          <w:szCs w:val="24"/>
+          <w:lang w:val="en-US"/>
+        </w:rPr>
+        <w:t>натиска</w:t>
+      </w:r>
+      <w:proofErr w:type="spellEnd"/>
+      <w:r>
+        <w:rPr>
+          <w:rFonts w:ascii="Arial" w:hAnsi="Arial" w:cs="Arial"/>
+          <w:sz w:val="24"/>
+          <w:szCs w:val="24"/>
+          <w:lang w:val="en-US"/>
+        </w:rPr>
+        <w:t xml:space="preserve"> </w:t>
+      </w:r>
+      <w:proofErr w:type="spellStart"/>
+      <w:r>
+        <w:rPr>
+          <w:rFonts w:ascii="Arial" w:hAnsi="Arial" w:cs="Arial"/>
+          <w:sz w:val="24"/>
+          <w:szCs w:val="24"/>
+          <w:lang w:val="en-US"/>
+        </w:rPr>
+        <w:t>на</w:t>
+      </w:r>
+      <w:proofErr w:type="spellEnd"/>
+      <w:r>
+        <w:rPr>
+          <w:rFonts w:ascii="Arial" w:hAnsi="Arial" w:cs="Arial"/>
+          <w:sz w:val="24"/>
+          <w:szCs w:val="24"/>
+          <w:lang w:val="en-US"/>
+        </w:rPr>
+        <w:t xml:space="preserve"> </w:t>
+      </w:r>
+      <w:proofErr w:type="spellStart"/>
+      <w:r>
+        <w:rPr>
+          <w:rFonts w:ascii="Arial" w:hAnsi="Arial" w:cs="Arial"/>
+          <w:sz w:val="24"/>
+          <w:szCs w:val="24"/>
+          <w:lang w:val="en-US"/>
+        </w:rPr>
+        <w:t>бутоните</w:t>
+      </w:r>
+      <w:proofErr w:type="spellEnd"/>
+      <w:r>
+        <w:rPr>
+          <w:rFonts w:ascii="Arial" w:hAnsi="Arial" w:cs="Arial"/>
+          <w:sz w:val="24"/>
+          <w:szCs w:val="24"/>
+          <w:lang w:val="en-US"/>
+        </w:rPr>
+        <w:t xml:space="preserve"> Start </w:t>
+      </w:r>
+      <w:proofErr w:type="spellStart"/>
+      <w:r>
+        <w:rPr>
+          <w:rFonts w:ascii="Arial" w:hAnsi="Arial" w:cs="Arial"/>
+          <w:sz w:val="24"/>
+          <w:szCs w:val="24"/>
+          <w:lang w:val="en-US"/>
+        </w:rPr>
+        <w:t>срещу</w:t>
+      </w:r>
+      <w:proofErr w:type="spellEnd"/>
+      <w:r>
+        <w:rPr>
+          <w:rFonts w:ascii="Arial" w:hAnsi="Arial" w:cs="Arial"/>
+          <w:sz w:val="24"/>
+          <w:szCs w:val="24"/>
+          <w:lang w:val="en-US"/>
+        </w:rPr>
+        <w:t xml:space="preserve"> </w:t>
+      </w:r>
+      <w:proofErr w:type="spellStart"/>
+      <w:r>
+        <w:rPr>
+          <w:rFonts w:ascii="Arial" w:hAnsi="Arial" w:cs="Arial"/>
+          <w:sz w:val="24"/>
+          <w:szCs w:val="24"/>
+          <w:lang w:val="en-US"/>
+        </w:rPr>
+        <w:t>модулите</w:t>
+      </w:r>
+      <w:proofErr w:type="spellEnd"/>
+      <w:r>
+        <w:rPr>
+          <w:rFonts w:ascii="Arial" w:hAnsi="Arial" w:cs="Arial"/>
+          <w:sz w:val="24"/>
+          <w:szCs w:val="24"/>
+          <w:lang w:val="en-US"/>
+        </w:rPr>
+        <w:t xml:space="preserve"> Apache и</w:t>
+      </w:r>
+      <w:r>
+        <w:rPr>
+          <w:rFonts w:ascii="Arial" w:hAnsi="Arial" w:cs="Arial"/>
+          <w:sz w:val="24"/>
+          <w:szCs w:val="24"/>
+        </w:rPr>
+        <w:t xml:space="preserve"> </w:t>
+      </w:r>
+      <w:r>
+        <w:rPr>
+          <w:rFonts w:ascii="Arial" w:hAnsi="Arial" w:cs="Arial"/>
+          <w:sz w:val="24"/>
+          <w:szCs w:val="24"/>
+          <w:lang w:val="en-US"/>
+        </w:rPr>
+        <w:t xml:space="preserve">MySQL. </w:t>
+      </w:r>
+      <w:proofErr w:type="spellStart"/>
+      <w:r>
+        <w:rPr>
+          <w:rFonts w:ascii="Arial" w:hAnsi="Arial" w:cs="Arial"/>
+          <w:sz w:val="24"/>
+          <w:szCs w:val="24"/>
+          <w:lang w:val="en-US"/>
+        </w:rPr>
+        <w:t>След</w:t>
+      </w:r>
+      <w:proofErr w:type="spellEnd"/>
+      <w:r>
+        <w:rPr>
+          <w:rFonts w:ascii="Arial" w:hAnsi="Arial" w:cs="Arial"/>
+          <w:sz w:val="24"/>
+          <w:szCs w:val="24"/>
+          <w:lang w:val="en-US"/>
+        </w:rPr>
+        <w:t xml:space="preserve"> </w:t>
+      </w:r>
+      <w:proofErr w:type="spellStart"/>
+      <w:r>
+        <w:rPr>
+          <w:rFonts w:ascii="Arial" w:hAnsi="Arial" w:cs="Arial"/>
+          <w:sz w:val="24"/>
+          <w:szCs w:val="24"/>
+          <w:lang w:val="en-US"/>
+        </w:rPr>
+        <w:t>това</w:t>
+      </w:r>
+      <w:proofErr w:type="spellEnd"/>
+      <w:r>
+        <w:rPr>
+          <w:rFonts w:ascii="Arial" w:hAnsi="Arial" w:cs="Arial"/>
+          <w:sz w:val="24"/>
+          <w:szCs w:val="24"/>
+          <w:lang w:val="en-US"/>
+        </w:rPr>
+        <w:t xml:space="preserve"> </w:t>
+      </w:r>
+      <w:proofErr w:type="spellStart"/>
+      <w:r>
+        <w:rPr>
+          <w:rFonts w:ascii="Arial" w:hAnsi="Arial" w:cs="Arial"/>
+          <w:sz w:val="24"/>
+          <w:szCs w:val="24"/>
+          <w:lang w:val="en-US"/>
+        </w:rPr>
+        <w:t>достъпва</w:t>
+      </w:r>
+      <w:proofErr w:type="spellEnd"/>
+      <w:r>
+        <w:rPr>
+          <w:rFonts w:ascii="Arial" w:hAnsi="Arial" w:cs="Arial"/>
+          <w:sz w:val="24"/>
+          <w:szCs w:val="24"/>
+          <w:lang w:val="en-US"/>
+        </w:rPr>
+        <w:t xml:space="preserve"> </w:t>
+      </w:r>
+      <w:proofErr w:type="spellStart"/>
+      <w:r>
+        <w:rPr>
+          <w:rFonts w:ascii="Arial" w:hAnsi="Arial" w:cs="Arial"/>
+          <w:sz w:val="24"/>
+          <w:szCs w:val="24"/>
+          <w:lang w:val="en-US"/>
+        </w:rPr>
+        <w:t>през</w:t>
+      </w:r>
+      <w:proofErr w:type="spellEnd"/>
+      <w:r>
+        <w:rPr>
+          <w:rFonts w:ascii="Arial" w:hAnsi="Arial" w:cs="Arial"/>
+          <w:sz w:val="24"/>
+          <w:szCs w:val="24"/>
+          <w:lang w:val="en-US"/>
+        </w:rPr>
+        <w:t xml:space="preserve"> </w:t>
+      </w:r>
+      <w:proofErr w:type="spellStart"/>
+      <w:r>
+        <w:rPr>
+          <w:rFonts w:ascii="Arial" w:hAnsi="Arial" w:cs="Arial"/>
+          <w:sz w:val="24"/>
+          <w:szCs w:val="24"/>
+          <w:lang w:val="en-US"/>
+        </w:rPr>
+        <w:t>браузъра</w:t>
+      </w:r>
+      <w:proofErr w:type="spellEnd"/>
+      <w:r>
+        <w:rPr>
+          <w:rFonts w:ascii="Arial" w:hAnsi="Arial" w:cs="Arial"/>
+          <w:sz w:val="24"/>
+          <w:szCs w:val="24"/>
+          <w:lang w:val="en-US"/>
+        </w:rPr>
+        <w:t xml:space="preserve"> </w:t>
+      </w:r>
+      <w:proofErr w:type="spellStart"/>
+      <w:r>
+        <w:rPr>
+          <w:rFonts w:ascii="Arial" w:hAnsi="Arial" w:cs="Arial"/>
+          <w:sz w:val="24"/>
+          <w:szCs w:val="24"/>
+          <w:lang w:val="en-US"/>
+        </w:rPr>
+        <w:t>следния</w:t>
+      </w:r>
+      <w:proofErr w:type="spellEnd"/>
+      <w:r>
+        <w:rPr>
+          <w:rFonts w:ascii="Arial" w:hAnsi="Arial" w:cs="Arial"/>
+          <w:sz w:val="24"/>
+          <w:szCs w:val="24"/>
+          <w:lang w:val="en-US"/>
+        </w:rPr>
+        <w:t xml:space="preserve"> </w:t>
+      </w:r>
+      <w:proofErr w:type="spellStart"/>
+      <w:r>
+        <w:rPr>
+          <w:rFonts w:ascii="Arial" w:hAnsi="Arial" w:cs="Arial"/>
+          <w:sz w:val="24"/>
+          <w:szCs w:val="24"/>
+          <w:lang w:val="en-US"/>
+        </w:rPr>
+        <w:t>адрес</w:t>
+      </w:r>
+      <w:proofErr w:type="spellEnd"/>
+      <w:r>
+        <w:rPr>
+          <w:rFonts w:ascii="Arial" w:hAnsi="Arial" w:cs="Arial"/>
+          <w:sz w:val="24"/>
+          <w:szCs w:val="24"/>
+          <w:lang w:val="en-US"/>
+        </w:rPr>
+        <w:t xml:space="preserve">: </w:t>
       </w:r>
       <w:hyperlink r:id="rId5" w:history="1">
         <w:r>
@@ -848,14 +1882,25 @@
         </w:rPr>
         <w:t xml:space="preserve"> Там може да види състоянието на базата данни за приложението. Необходимо е изтриването на </w:t>
       </w:r>
-      <w:r>
-        <w:rPr>
-          <w:rFonts w:ascii="Arial" w:hAnsi="Arial" w:cs="Arial"/>
-          <w:sz w:val="24"/>
-          <w:szCs w:val="24"/>
-          <w:lang w:val="en-US"/>
-        </w:rPr>
-        <w:t xml:space="preserve">mysql </w:t>
+      <w:proofErr w:type="spellStart"/>
+      <w:r>
+        <w:rPr>
+          <w:rFonts w:ascii="Arial" w:hAnsi="Arial" w:cs="Arial"/>
+          <w:sz w:val="24"/>
+          <w:szCs w:val="24"/>
+          <w:lang w:val="en-US"/>
+        </w:rPr>
+        <w:t>mysql</w:t>
+      </w:r>
+      <w:proofErr w:type="spellEnd"/>
+      <w:r>
+        <w:rPr>
+          <w:rFonts w:ascii="Arial" w:hAnsi="Arial" w:cs="Arial"/>
+          <w:sz w:val="24"/>
+          <w:szCs w:val="24"/>
+          <w:lang w:val="en-US"/>
+        </w:rPr>
+        <w:t xml:space="preserve"> </w:t>
       </w:r>
       <w:r>
         <w:rPr>
@@ -889,8 +1934,27 @@
           <w:szCs w:val="24"/>
           <w:lang w:val="en-US"/>
         </w:rPr>
-        <w:lastRenderedPageBreak/>
-        <w:t xml:space="preserve">localhost/index.php </w:t>
+        <w:t>localhost/</w:t>
+      </w:r>
+      <w:proofErr w:type="spellStart"/>
+      <w:r>
+        <w:rPr>
+          <w:rFonts w:ascii="Arial" w:hAnsi="Arial" w:cs="Arial"/>
+          <w:sz w:val="24"/>
+          <w:szCs w:val="24"/>
+          <w:lang w:val="en-US"/>
+        </w:rPr>
+        <w:t>index.php</w:t>
+      </w:r>
+      <w:proofErr w:type="spellEnd"/>
+      <w:r>
+        <w:rPr>
+          <w:rFonts w:ascii="Arial" w:hAnsi="Arial" w:cs="Arial"/>
+          <w:sz w:val="24"/>
+          <w:szCs w:val="24"/>
+          <w:lang w:val="en-US"/>
+        </w:rPr>
+        <w:t xml:space="preserve"> </w:t>
       </w:r>
       <w:r>
         <w:rPr>
@@ -933,7 +1997,7 @@
           <w:noProof/>
           <w:sz w:val="24"/>
           <w:szCs w:val="24"/>
-          <w:lang w:val="en-US"/>
+          <w:lang w:eastAsia="bg-BG"/>
         </w:rPr>
         <w:drawing>
           <wp:inline distT="0" distB="0" distL="0" distR="0" wp14:anchorId="67F44313" wp14:editId="08826616">
@@ -982,60 +2046,507 @@
           <w:lang w:val="en-US"/>
         </w:rPr>
       </w:pPr>
-      <w:r>
-        <w:rPr>
-          <w:rFonts w:ascii="Arial" w:hAnsi="Arial" w:cs="Arial"/>
-          <w:sz w:val="24"/>
-          <w:szCs w:val="24"/>
-          <w:lang w:val="en-US"/>
-        </w:rPr>
-        <w:t>Ако потребителят реши да си направи нова регистрация, трябва да кликне на линка</w:t>
-      </w:r>
-      <w:r>
-        <w:rPr>
-          <w:rFonts w:ascii="Arial" w:hAnsi="Arial" w:cs="Arial"/>
-          <w:sz w:val="24"/>
-          <w:szCs w:val="24"/>
-          <w:lang w:val="en-US"/>
-        </w:rPr>
-        <w:t xml:space="preserve"> </w:t>
-      </w:r>
-      <w:r>
-        <w:rPr>
-          <w:rFonts w:ascii="Arial" w:hAnsi="Arial" w:cs="Arial"/>
-          <w:sz w:val="24"/>
-          <w:szCs w:val="24"/>
-          <w:lang w:val="en-US"/>
-        </w:rPr>
-        <w:t>„</w:t>
-      </w:r>
-      <w:r>
-        <w:rPr>
-          <w:rFonts w:ascii="Arial" w:hAnsi="Arial" w:cs="Arial"/>
-          <w:sz w:val="24"/>
-          <w:szCs w:val="24"/>
-          <w:lang w:val="en-US"/>
-        </w:rPr>
-        <w:t xml:space="preserve">Register </w:t>
-      </w:r>
-      <w:r>
-        <w:rPr>
-          <w:rFonts w:ascii="Arial" w:hAnsi="Arial" w:cs="Arial"/>
-          <w:sz w:val="24"/>
-          <w:szCs w:val="24"/>
-          <w:lang w:val="en-US"/>
-        </w:rPr>
-        <w:t>“. В такъв случай ще му се отвори страница, която ще изиска от него</w:t>
-      </w:r>
-      <w:r>
-        <w:rPr>
-          <w:rFonts w:ascii="Arial" w:hAnsi="Arial" w:cs="Arial"/>
-          <w:sz w:val="24"/>
-          <w:szCs w:val="24"/>
-          <w:lang w:val="en-US"/>
-        </w:rPr>
-        <w:t xml:space="preserve"> </w:t>
-      </w:r>
+      <w:proofErr w:type="spellStart"/>
+      <w:r>
+        <w:rPr>
+          <w:rFonts w:ascii="Arial" w:hAnsi="Arial" w:cs="Arial"/>
+          <w:sz w:val="24"/>
+          <w:szCs w:val="24"/>
+          <w:lang w:val="en-US"/>
+        </w:rPr>
+        <w:t>Ако</w:t>
+      </w:r>
+      <w:proofErr w:type="spellEnd"/>
+      <w:r>
+        <w:rPr>
+          <w:rFonts w:ascii="Arial" w:hAnsi="Arial" w:cs="Arial"/>
+          <w:sz w:val="24"/>
+          <w:szCs w:val="24"/>
+          <w:lang w:val="en-US"/>
+        </w:rPr>
+        <w:t xml:space="preserve"> </w:t>
+      </w:r>
+      <w:proofErr w:type="spellStart"/>
+      <w:r>
+        <w:rPr>
+          <w:rFonts w:ascii="Arial" w:hAnsi="Arial" w:cs="Arial"/>
+          <w:sz w:val="24"/>
+          <w:szCs w:val="24"/>
+          <w:lang w:val="en-US"/>
+        </w:rPr>
+        <w:t>потребителят</w:t>
+      </w:r>
+      <w:proofErr w:type="spellEnd"/>
+      <w:r>
+        <w:rPr>
+          <w:rFonts w:ascii="Arial" w:hAnsi="Arial" w:cs="Arial"/>
+          <w:sz w:val="24"/>
+          <w:szCs w:val="24"/>
+          <w:lang w:val="en-US"/>
+        </w:rPr>
+        <w:t xml:space="preserve"> </w:t>
+      </w:r>
+      <w:proofErr w:type="spellStart"/>
+      <w:r>
+        <w:rPr>
+          <w:rFonts w:ascii="Arial" w:hAnsi="Arial" w:cs="Arial"/>
+          <w:sz w:val="24"/>
+          <w:szCs w:val="24"/>
+          <w:lang w:val="en-US"/>
+        </w:rPr>
+        <w:t>реши</w:t>
+      </w:r>
+      <w:proofErr w:type="spellEnd"/>
+      <w:r>
+        <w:rPr>
+          <w:rFonts w:ascii="Arial" w:hAnsi="Arial" w:cs="Arial"/>
+          <w:sz w:val="24"/>
+          <w:szCs w:val="24"/>
+          <w:lang w:val="en-US"/>
+        </w:rPr>
+        <w:t xml:space="preserve"> </w:t>
+      </w:r>
+      <w:proofErr w:type="spellStart"/>
+      <w:r>
+        <w:rPr>
+          <w:rFonts w:ascii="Arial" w:hAnsi="Arial" w:cs="Arial"/>
+          <w:sz w:val="24"/>
+          <w:szCs w:val="24"/>
+          <w:lang w:val="en-US"/>
+        </w:rPr>
+        <w:t>да</w:t>
+      </w:r>
+      <w:proofErr w:type="spellEnd"/>
+      <w:r>
+        <w:rPr>
+          <w:rFonts w:ascii="Arial" w:hAnsi="Arial" w:cs="Arial"/>
+          <w:sz w:val="24"/>
+          <w:szCs w:val="24"/>
+          <w:lang w:val="en-US"/>
+        </w:rPr>
+        <w:t xml:space="preserve"> </w:t>
+      </w:r>
+      <w:proofErr w:type="spellStart"/>
+      <w:r>
+        <w:rPr>
+          <w:rFonts w:ascii="Arial" w:hAnsi="Arial" w:cs="Arial"/>
+          <w:sz w:val="24"/>
+          <w:szCs w:val="24"/>
+          <w:lang w:val="en-US"/>
+        </w:rPr>
+        <w:t>си</w:t>
+      </w:r>
+      <w:proofErr w:type="spellEnd"/>
+      <w:r>
+        <w:rPr>
+          <w:rFonts w:ascii="Arial" w:hAnsi="Arial" w:cs="Arial"/>
+          <w:sz w:val="24"/>
+          <w:szCs w:val="24"/>
+          <w:lang w:val="en-US"/>
+        </w:rPr>
+        <w:t xml:space="preserve"> </w:t>
+      </w:r>
+      <w:proofErr w:type="spellStart"/>
+      <w:r>
+        <w:rPr>
+          <w:rFonts w:ascii="Arial" w:hAnsi="Arial" w:cs="Arial"/>
+          <w:sz w:val="24"/>
+          <w:szCs w:val="24"/>
+          <w:lang w:val="en-US"/>
+        </w:rPr>
+        <w:t>направи</w:t>
+      </w:r>
+      <w:proofErr w:type="spellEnd"/>
+      <w:r>
+        <w:rPr>
+          <w:rFonts w:ascii="Arial" w:hAnsi="Arial" w:cs="Arial"/>
+          <w:sz w:val="24"/>
+          <w:szCs w:val="24"/>
+          <w:lang w:val="en-US"/>
+        </w:rPr>
+        <w:t xml:space="preserve"> </w:t>
+      </w:r>
+      <w:proofErr w:type="spellStart"/>
+      <w:r>
+        <w:rPr>
+          <w:rFonts w:ascii="Arial" w:hAnsi="Arial" w:cs="Arial"/>
+          <w:sz w:val="24"/>
+          <w:szCs w:val="24"/>
+          <w:lang w:val="en-US"/>
+        </w:rPr>
+        <w:t>нова</w:t>
+      </w:r>
+      <w:proofErr w:type="spellEnd"/>
+      <w:r>
+        <w:rPr>
+          <w:rFonts w:ascii="Arial" w:hAnsi="Arial" w:cs="Arial"/>
+          <w:sz w:val="24"/>
+          <w:szCs w:val="24"/>
+          <w:lang w:val="en-US"/>
+        </w:rPr>
+        <w:t xml:space="preserve"> </w:t>
+      </w:r>
+      <w:proofErr w:type="spellStart"/>
+      <w:r>
+        <w:rPr>
+          <w:rFonts w:ascii="Arial" w:hAnsi="Arial" w:cs="Arial"/>
+          <w:sz w:val="24"/>
+          <w:szCs w:val="24"/>
+          <w:lang w:val="en-US"/>
+        </w:rPr>
+        <w:t>регистрация</w:t>
+      </w:r>
+      <w:proofErr w:type="spellEnd"/>
+      <w:r>
+        <w:rPr>
+          <w:rFonts w:ascii="Arial" w:hAnsi="Arial" w:cs="Arial"/>
+          <w:sz w:val="24"/>
+          <w:szCs w:val="24"/>
+          <w:lang w:val="en-US"/>
+        </w:rPr>
+        <w:t xml:space="preserve">, </w:t>
+      </w:r>
+      <w:proofErr w:type="spellStart"/>
+      <w:r>
+        <w:rPr>
+          <w:rFonts w:ascii="Arial" w:hAnsi="Arial" w:cs="Arial"/>
+          <w:sz w:val="24"/>
+          <w:szCs w:val="24"/>
+          <w:lang w:val="en-US"/>
+        </w:rPr>
+        <w:t>трябва</w:t>
+      </w:r>
+      <w:proofErr w:type="spellEnd"/>
+      <w:r>
+        <w:rPr>
+          <w:rFonts w:ascii="Arial" w:hAnsi="Arial" w:cs="Arial"/>
+          <w:sz w:val="24"/>
+          <w:szCs w:val="24"/>
+          <w:lang w:val="en-US"/>
+        </w:rPr>
+        <w:t xml:space="preserve"> </w:t>
+      </w:r>
+      <w:proofErr w:type="spellStart"/>
+      <w:r>
+        <w:rPr>
+          <w:rFonts w:ascii="Arial" w:hAnsi="Arial" w:cs="Arial"/>
+          <w:sz w:val="24"/>
+          <w:szCs w:val="24"/>
+          <w:lang w:val="en-US"/>
+        </w:rPr>
+        <w:t>да</w:t>
+      </w:r>
+      <w:proofErr w:type="spellEnd"/>
+      <w:r>
+        <w:rPr>
+          <w:rFonts w:ascii="Arial" w:hAnsi="Arial" w:cs="Arial"/>
+          <w:sz w:val="24"/>
+          <w:szCs w:val="24"/>
+          <w:lang w:val="en-US"/>
+        </w:rPr>
+        <w:t xml:space="preserve"> </w:t>
+      </w:r>
+      <w:proofErr w:type="spellStart"/>
+      <w:r>
+        <w:rPr>
+          <w:rFonts w:ascii="Arial" w:hAnsi="Arial" w:cs="Arial"/>
+          <w:sz w:val="24"/>
+          <w:szCs w:val="24"/>
+          <w:lang w:val="en-US"/>
+        </w:rPr>
+        <w:t>кликне</w:t>
+      </w:r>
+      <w:proofErr w:type="spellEnd"/>
+      <w:r>
+        <w:rPr>
+          <w:rFonts w:ascii="Arial" w:hAnsi="Arial" w:cs="Arial"/>
+          <w:sz w:val="24"/>
+          <w:szCs w:val="24"/>
+          <w:lang w:val="en-US"/>
+        </w:rPr>
+        <w:t xml:space="preserve"> </w:t>
+      </w:r>
+      <w:proofErr w:type="spellStart"/>
+      <w:r>
+        <w:rPr>
+          <w:rFonts w:ascii="Arial" w:hAnsi="Arial" w:cs="Arial"/>
+          <w:sz w:val="24"/>
+          <w:szCs w:val="24"/>
+          <w:lang w:val="en-US"/>
+        </w:rPr>
+        <w:t>на</w:t>
+      </w:r>
+      <w:proofErr w:type="spellEnd"/>
+      <w:r>
+        <w:rPr>
+          <w:rFonts w:ascii="Arial" w:hAnsi="Arial" w:cs="Arial"/>
+          <w:sz w:val="24"/>
+          <w:szCs w:val="24"/>
+          <w:lang w:val="en-US"/>
+        </w:rPr>
+        <w:t xml:space="preserve"> </w:t>
+      </w:r>
+      <w:proofErr w:type="spellStart"/>
+      <w:r>
+        <w:rPr>
+          <w:rFonts w:ascii="Arial" w:hAnsi="Arial" w:cs="Arial"/>
+          <w:sz w:val="24"/>
+          <w:szCs w:val="24"/>
+          <w:lang w:val="en-US"/>
+        </w:rPr>
+        <w:t>линка</w:t>
+      </w:r>
+      <w:proofErr w:type="spellEnd"/>
+      <w:r>
+        <w:rPr>
+          <w:rFonts w:ascii="Arial" w:hAnsi="Arial" w:cs="Arial"/>
+          <w:sz w:val="24"/>
+          <w:szCs w:val="24"/>
+          <w:lang w:val="en-US"/>
+        </w:rPr>
+        <w:t xml:space="preserve"> „Register “. В </w:t>
+      </w:r>
+      <w:proofErr w:type="spellStart"/>
+      <w:r>
+        <w:rPr>
+          <w:rFonts w:ascii="Arial" w:hAnsi="Arial" w:cs="Arial"/>
+          <w:sz w:val="24"/>
+          <w:szCs w:val="24"/>
+          <w:lang w:val="en-US"/>
+        </w:rPr>
+        <w:t>такъв</w:t>
+      </w:r>
+      <w:proofErr w:type="spellEnd"/>
+      <w:r>
+        <w:rPr>
+          <w:rFonts w:ascii="Arial" w:hAnsi="Arial" w:cs="Arial"/>
+          <w:sz w:val="24"/>
+          <w:szCs w:val="24"/>
+          <w:lang w:val="en-US"/>
+        </w:rPr>
+        <w:t xml:space="preserve"> </w:t>
+      </w:r>
+      <w:proofErr w:type="spellStart"/>
+      <w:r>
+        <w:rPr>
+          <w:rFonts w:ascii="Arial" w:hAnsi="Arial" w:cs="Arial"/>
+          <w:sz w:val="24"/>
+          <w:szCs w:val="24"/>
+          <w:lang w:val="en-US"/>
+        </w:rPr>
+        <w:t>случай</w:t>
+      </w:r>
+      <w:proofErr w:type="spellEnd"/>
+      <w:r>
+        <w:rPr>
+          <w:rFonts w:ascii="Arial" w:hAnsi="Arial" w:cs="Arial"/>
+          <w:sz w:val="24"/>
+          <w:szCs w:val="24"/>
+          <w:lang w:val="en-US"/>
+        </w:rPr>
+        <w:t xml:space="preserve"> </w:t>
+      </w:r>
+      <w:proofErr w:type="spellStart"/>
+      <w:r>
+        <w:rPr>
+          <w:rFonts w:ascii="Arial" w:hAnsi="Arial" w:cs="Arial"/>
+          <w:sz w:val="24"/>
+          <w:szCs w:val="24"/>
+          <w:lang w:val="en-US"/>
+        </w:rPr>
+        <w:t>ще</w:t>
+      </w:r>
+      <w:proofErr w:type="spellEnd"/>
+      <w:r>
+        <w:rPr>
+          <w:rFonts w:ascii="Arial" w:hAnsi="Arial" w:cs="Arial"/>
+          <w:sz w:val="24"/>
+          <w:szCs w:val="24"/>
+          <w:lang w:val="en-US"/>
+        </w:rPr>
+        <w:t xml:space="preserve"> </w:t>
+      </w:r>
+      <w:proofErr w:type="spellStart"/>
+      <w:r>
+        <w:rPr>
+          <w:rFonts w:ascii="Arial" w:hAnsi="Arial" w:cs="Arial"/>
+          <w:sz w:val="24"/>
+          <w:szCs w:val="24"/>
+          <w:lang w:val="en-US"/>
+        </w:rPr>
+        <w:t>му</w:t>
+      </w:r>
+      <w:proofErr w:type="spellEnd"/>
+      <w:r>
+        <w:rPr>
+          <w:rFonts w:ascii="Arial" w:hAnsi="Arial" w:cs="Arial"/>
+          <w:sz w:val="24"/>
+          <w:szCs w:val="24"/>
+          <w:lang w:val="en-US"/>
+        </w:rPr>
+        <w:t xml:space="preserve"> </w:t>
+      </w:r>
+      <w:proofErr w:type="spellStart"/>
+      <w:r>
+        <w:rPr>
+          <w:rFonts w:ascii="Arial" w:hAnsi="Arial" w:cs="Arial"/>
+          <w:sz w:val="24"/>
+          <w:szCs w:val="24"/>
+          <w:lang w:val="en-US"/>
+        </w:rPr>
+        <w:t>се</w:t>
+      </w:r>
+      <w:proofErr w:type="spellEnd"/>
+      <w:r>
+        <w:rPr>
+          <w:rFonts w:ascii="Arial" w:hAnsi="Arial" w:cs="Arial"/>
+          <w:sz w:val="24"/>
+          <w:szCs w:val="24"/>
+          <w:lang w:val="en-US"/>
+        </w:rPr>
+        <w:t xml:space="preserve"> </w:t>
+      </w:r>
+      <w:proofErr w:type="spellStart"/>
+      <w:r>
+        <w:rPr>
+          <w:rFonts w:ascii="Arial" w:hAnsi="Arial" w:cs="Arial"/>
+          <w:sz w:val="24"/>
+          <w:szCs w:val="24"/>
+          <w:lang w:val="en-US"/>
+        </w:rPr>
+        <w:t>отвори</w:t>
+      </w:r>
+      <w:proofErr w:type="spellEnd"/>
+      <w:r>
+        <w:rPr>
+          <w:rFonts w:ascii="Arial" w:hAnsi="Arial" w:cs="Arial"/>
+          <w:sz w:val="24"/>
+          <w:szCs w:val="24"/>
+          <w:lang w:val="en-US"/>
+        </w:rPr>
+        <w:t xml:space="preserve"> </w:t>
+      </w:r>
+      <w:proofErr w:type="spellStart"/>
+      <w:r>
+        <w:rPr>
+          <w:rFonts w:ascii="Arial" w:hAnsi="Arial" w:cs="Arial"/>
+          <w:sz w:val="24"/>
+          <w:szCs w:val="24"/>
+          <w:lang w:val="en-US"/>
+        </w:rPr>
+        <w:t>страница</w:t>
+      </w:r>
+      <w:proofErr w:type="spellEnd"/>
+      <w:r>
+        <w:rPr>
+          <w:rFonts w:ascii="Arial" w:hAnsi="Arial" w:cs="Arial"/>
+          <w:sz w:val="24"/>
+          <w:szCs w:val="24"/>
+          <w:lang w:val="en-US"/>
+        </w:rPr>
+        <w:t xml:space="preserve">, </w:t>
+      </w:r>
+      <w:proofErr w:type="spellStart"/>
+      <w:r>
+        <w:rPr>
+          <w:rFonts w:ascii="Arial" w:hAnsi="Arial" w:cs="Arial"/>
+          <w:sz w:val="24"/>
+          <w:szCs w:val="24"/>
+          <w:lang w:val="en-US"/>
+        </w:rPr>
+        <w:t>която</w:t>
+      </w:r>
+      <w:proofErr w:type="spellEnd"/>
+      <w:r>
+        <w:rPr>
+          <w:rFonts w:ascii="Arial" w:hAnsi="Arial" w:cs="Arial"/>
+          <w:sz w:val="24"/>
+          <w:szCs w:val="24"/>
+          <w:lang w:val="en-US"/>
+        </w:rPr>
+        <w:t xml:space="preserve"> </w:t>
+      </w:r>
+      <w:proofErr w:type="spellStart"/>
+      <w:r>
+        <w:rPr>
+          <w:rFonts w:ascii="Arial" w:hAnsi="Arial" w:cs="Arial"/>
+          <w:sz w:val="24"/>
+          <w:szCs w:val="24"/>
+          <w:lang w:val="en-US"/>
+        </w:rPr>
+        <w:t>ще</w:t>
+      </w:r>
+      <w:proofErr w:type="spellEnd"/>
+      <w:r>
+        <w:rPr>
+          <w:rFonts w:ascii="Arial" w:hAnsi="Arial" w:cs="Arial"/>
+          <w:sz w:val="24"/>
+          <w:szCs w:val="24"/>
+          <w:lang w:val="en-US"/>
+        </w:rPr>
+        <w:t xml:space="preserve"> </w:t>
+      </w:r>
+      <w:proofErr w:type="spellStart"/>
+      <w:r>
+        <w:rPr>
+          <w:rFonts w:ascii="Arial" w:hAnsi="Arial" w:cs="Arial"/>
+          <w:sz w:val="24"/>
+          <w:szCs w:val="24"/>
+          <w:lang w:val="en-US"/>
+        </w:rPr>
+        <w:t>изиска</w:t>
+      </w:r>
+      <w:proofErr w:type="spellEnd"/>
+      <w:r>
+        <w:rPr>
+          <w:rFonts w:ascii="Arial" w:hAnsi="Arial" w:cs="Arial"/>
+          <w:sz w:val="24"/>
+          <w:szCs w:val="24"/>
+          <w:lang w:val="en-US"/>
+        </w:rPr>
+        <w:t xml:space="preserve"> </w:t>
+      </w:r>
+      <w:proofErr w:type="spellStart"/>
+      <w:r>
+        <w:rPr>
+          <w:rFonts w:ascii="Arial" w:hAnsi="Arial" w:cs="Arial"/>
+          <w:sz w:val="24"/>
+          <w:szCs w:val="24"/>
+          <w:lang w:val="en-US"/>
+        </w:rPr>
+        <w:t>от</w:t>
+      </w:r>
+      <w:proofErr w:type="spellEnd"/>
+      <w:r>
+        <w:rPr>
+          <w:rFonts w:ascii="Arial" w:hAnsi="Arial" w:cs="Arial"/>
+          <w:sz w:val="24"/>
+          <w:szCs w:val="24"/>
+          <w:lang w:val="en-US"/>
+        </w:rPr>
+        <w:t xml:space="preserve"> </w:t>
+      </w:r>
+      <w:proofErr w:type="spellStart"/>
+      <w:r>
+        <w:rPr>
+          <w:rFonts w:ascii="Arial" w:hAnsi="Arial" w:cs="Arial"/>
+          <w:sz w:val="24"/>
+          <w:szCs w:val="24"/>
+          <w:lang w:val="en-US"/>
+        </w:rPr>
+        <w:t>него</w:t>
+      </w:r>
+      <w:proofErr w:type="spellEnd"/>
+      <w:r>
+        <w:rPr>
+          <w:rFonts w:ascii="Arial" w:hAnsi="Arial" w:cs="Arial"/>
+          <w:sz w:val="24"/>
+          <w:szCs w:val="24"/>
+          <w:lang w:val="en-US"/>
+        </w:rPr>
+        <w:t xml:space="preserve"> </w:t>
+      </w:r>
+      <w:proofErr w:type="spellStart"/>
       <w:r>
         <w:rPr>
           <w:rFonts w:ascii="Arial" w:hAnsi="Arial" w:cs="Arial"/>
@@ -1052,16 +2563,106 @@
           <w:szCs w:val="24"/>
           <w:lang w:val="en-US"/>
         </w:rPr>
-        <w:t xml:space="preserve">нформация за потребителско име </w:t>
-      </w:r>
-      <w:r>
-        <w:rPr>
-          <w:rFonts w:ascii="Arial" w:hAnsi="Arial" w:cs="Arial"/>
-          <w:sz w:val="24"/>
-          <w:szCs w:val="24"/>
-          <w:lang w:val="en-US"/>
-        </w:rPr>
-        <w:t>и парола.</w:t>
+        <w:t>нформация</w:t>
+      </w:r>
+      <w:proofErr w:type="spellEnd"/>
+      <w:r>
+        <w:rPr>
+          <w:rFonts w:ascii="Arial" w:hAnsi="Arial" w:cs="Arial"/>
+          <w:sz w:val="24"/>
+          <w:szCs w:val="24"/>
+          <w:lang w:val="en-US"/>
+        </w:rPr>
+        <w:t xml:space="preserve"> </w:t>
+      </w:r>
+      <w:proofErr w:type="spellStart"/>
+      <w:r>
+        <w:rPr>
+          <w:rFonts w:ascii="Arial" w:hAnsi="Arial" w:cs="Arial"/>
+          <w:sz w:val="24"/>
+          <w:szCs w:val="24"/>
+          <w:lang w:val="en-US"/>
+        </w:rPr>
+        <w:t>за</w:t>
+      </w:r>
+      <w:proofErr w:type="spellEnd"/>
+      <w:r>
+        <w:rPr>
+          <w:rFonts w:ascii="Arial" w:hAnsi="Arial" w:cs="Arial"/>
+          <w:sz w:val="24"/>
+          <w:szCs w:val="24"/>
+          <w:lang w:val="en-US"/>
+        </w:rPr>
+        <w:t xml:space="preserve"> </w:t>
+      </w:r>
+      <w:proofErr w:type="spellStart"/>
+      <w:r>
+        <w:rPr>
+          <w:rFonts w:ascii="Arial" w:hAnsi="Arial" w:cs="Arial"/>
+          <w:sz w:val="24"/>
+          <w:szCs w:val="24"/>
+          <w:lang w:val="en-US"/>
+        </w:rPr>
+        <w:t>потребителско</w:t>
+      </w:r>
+      <w:proofErr w:type="spellEnd"/>
+      <w:r>
+        <w:rPr>
+          <w:rFonts w:ascii="Arial" w:hAnsi="Arial" w:cs="Arial"/>
+          <w:sz w:val="24"/>
+          <w:szCs w:val="24"/>
+          <w:lang w:val="en-US"/>
+        </w:rPr>
+        <w:t xml:space="preserve"> </w:t>
+      </w:r>
+      <w:proofErr w:type="spellStart"/>
+      <w:r>
+        <w:rPr>
+          <w:rFonts w:ascii="Arial" w:hAnsi="Arial" w:cs="Arial"/>
+          <w:sz w:val="24"/>
+          <w:szCs w:val="24"/>
+          <w:lang w:val="en-US"/>
+        </w:rPr>
+        <w:t>име</w:t>
+      </w:r>
+      <w:proofErr w:type="spellEnd"/>
+      <w:r>
+        <w:rPr>
+          <w:rFonts w:ascii="Arial" w:hAnsi="Arial" w:cs="Arial"/>
+          <w:sz w:val="24"/>
+          <w:szCs w:val="24"/>
+          <w:lang w:val="en-US"/>
+        </w:rPr>
+        <w:t xml:space="preserve"> </w:t>
+      </w:r>
+      <w:r>
+        <w:rPr>
+          <w:rFonts w:ascii="Arial" w:hAnsi="Arial" w:cs="Arial"/>
+          <w:sz w:val="24"/>
+          <w:szCs w:val="24"/>
+          <w:lang w:val="en-US"/>
+        </w:rPr>
+        <w:t xml:space="preserve">и </w:t>
+      </w:r>
+      <w:proofErr w:type="spellStart"/>
+      <w:r>
+        <w:rPr>
+          <w:rFonts w:ascii="Arial" w:hAnsi="Arial" w:cs="Arial"/>
+          <w:sz w:val="24"/>
+          <w:szCs w:val="24"/>
+          <w:lang w:val="en-US"/>
+        </w:rPr>
+        <w:t>парола</w:t>
+      </w:r>
+      <w:proofErr w:type="spellEnd"/>
+      <w:r>
+        <w:rPr>
+          <w:rFonts w:ascii="Arial" w:hAnsi="Arial" w:cs="Arial"/>
+          <w:sz w:val="24"/>
+          <w:szCs w:val="24"/>
+          <w:lang w:val="en-US"/>
+        </w:rPr>
+        <w:t>.</w:t>
       </w:r>
     </w:p>
     <w:p>
@@ -1079,8 +2680,9 @@
           <w:noProof/>
           <w:sz w:val="24"/>
           <w:szCs w:val="24"/>
-          <w:lang w:val="en-US"/>
-        </w:rPr>
+          <w:lang w:eastAsia="bg-BG"/>
+        </w:rPr>
+        <w:lastRenderedPageBreak/>
         <w:drawing>
           <wp:inline distT="0" distB="0" distL="0" distR="0" wp14:anchorId="076931F1" wp14:editId="45345382">
             <wp:extent cx="5972810" cy="2927350"/>
@@ -1158,9 +2760,8 @@
           <w:noProof/>
           <w:sz w:val="24"/>
           <w:szCs w:val="24"/>
-          <w:lang w:val="en-US"/>
-        </w:rPr>
-        <w:lastRenderedPageBreak/>
+          <w:lang w:eastAsia="bg-BG"/>
+        </w:rPr>
         <w:drawing>
           <wp:inline distT="0" distB="0" distL="0" distR="0" wp14:anchorId="1857DE8E" wp14:editId="0AF543CA">
             <wp:extent cx="5972810" cy="2967355"/>
@@ -1230,8 +2831,9 @@
           <w:noProof/>
           <w:sz w:val="24"/>
           <w:szCs w:val="24"/>
-          <w:lang w:val="en-US"/>
-        </w:rPr>
+          <w:lang w:eastAsia="bg-BG"/>
+        </w:rPr>
+        <w:lastRenderedPageBreak/>
         <w:drawing>
           <wp:inline distT="0" distB="0" distL="0" distR="0" wp14:anchorId="17243008" wp14:editId="4E389578">
             <wp:extent cx="5972810" cy="2970530"/>
@@ -1361,6 +2963,7 @@
           <w:szCs w:val="24"/>
         </w:rPr>
       </w:pPr>
+      <w:proofErr w:type="spellStart"/>
       <w:r>
         <w:rPr>
           <w:rFonts w:ascii="Arial" w:hAnsi="Arial" w:cs="Arial"/>
@@ -1370,6 +2973,7 @@
         </w:rPr>
         <w:t>index.php</w:t>
       </w:r>
+      <w:proofErr w:type="spellEnd"/>
       <w:r>
         <w:rPr>
           <w:rFonts w:ascii="Arial" w:hAnsi="Arial" w:cs="Arial"/>
@@ -1392,15 +2996,25 @@
           <w:szCs w:val="24"/>
         </w:rPr>
       </w:pPr>
-      <w:r>
-        <w:rPr>
-          <w:rFonts w:ascii="Arial" w:hAnsi="Arial" w:cs="Arial"/>
-          <w:sz w:val="24"/>
-          <w:szCs w:val="24"/>
-          <w:lang w:val="en-US"/>
-        </w:rPr>
-        <w:lastRenderedPageBreak/>
-        <w:t xml:space="preserve">login.php – </w:t>
+      <w:proofErr w:type="spellStart"/>
+      <w:r>
+        <w:rPr>
+          <w:rFonts w:ascii="Arial" w:hAnsi="Arial" w:cs="Arial"/>
+          <w:sz w:val="24"/>
+          <w:szCs w:val="24"/>
+          <w:lang w:val="en-US"/>
+        </w:rPr>
+        <w:t>login.php</w:t>
+      </w:r>
+      <w:proofErr w:type="spellEnd"/>
+      <w:r>
+        <w:rPr>
+          <w:rFonts w:ascii="Arial" w:hAnsi="Arial" w:cs="Arial"/>
+          <w:sz w:val="24"/>
+          <w:szCs w:val="24"/>
+          <w:lang w:val="en-US"/>
+        </w:rPr>
+        <w:t xml:space="preserve"> – </w:t>
       </w:r>
       <w:r>
         <w:rPr>
@@ -1432,24 +3046,17 @@
           <w:szCs w:val="24"/>
         </w:rPr>
       </w:pPr>
-      <w:r>
-        <w:rPr>
-          <w:rFonts w:ascii="Arial" w:hAnsi="Arial" w:cs="Arial"/>
-          <w:sz w:val="24"/>
-          <w:szCs w:val="24"/>
-          <w:lang w:val="en-US"/>
-        </w:rPr>
-        <w:t>register_page</w:t>
-      </w:r>
-      <w:r>
-        <w:rPr>
-          <w:rFonts w:ascii="Arial" w:hAnsi="Arial" w:cs="Arial"/>
-          <w:sz w:val="24"/>
-          <w:szCs w:val="24"/>
-          <w:lang w:val="en-US"/>
-        </w:rPr>
-        <w:t>.php</w:t>
-      </w:r>
+      <w:proofErr w:type="spellStart"/>
+      <w:r>
+        <w:rPr>
+          <w:rFonts w:ascii="Arial" w:hAnsi="Arial" w:cs="Arial"/>
+          <w:sz w:val="24"/>
+          <w:szCs w:val="24"/>
+          <w:lang w:val="en-US"/>
+        </w:rPr>
+        <w:t>register_page.php</w:t>
+      </w:r>
+      <w:proofErr w:type="spellEnd"/>
       <w:r>
         <w:rPr>
           <w:rFonts w:ascii="Arial" w:hAnsi="Arial" w:cs="Arial"/>
@@ -1489,14 +3096,25 @@
           <w:szCs w:val="24"/>
         </w:rPr>
       </w:pPr>
-      <w:r>
-        <w:rPr>
-          <w:rFonts w:ascii="Arial" w:hAnsi="Arial" w:cs="Arial"/>
-          <w:sz w:val="24"/>
-          <w:szCs w:val="24"/>
-          <w:lang w:val="en-US"/>
-        </w:rPr>
-        <w:t xml:space="preserve">register.php </w:t>
+      <w:proofErr w:type="spellStart"/>
+      <w:r>
+        <w:rPr>
+          <w:rFonts w:ascii="Arial" w:hAnsi="Arial" w:cs="Arial"/>
+          <w:sz w:val="24"/>
+          <w:szCs w:val="24"/>
+          <w:lang w:val="en-US"/>
+        </w:rPr>
+        <w:t>register.php</w:t>
+      </w:r>
+      <w:proofErr w:type="spellEnd"/>
+      <w:r>
+        <w:rPr>
+          <w:rFonts w:ascii="Arial" w:hAnsi="Arial" w:cs="Arial"/>
+          <w:sz w:val="24"/>
+          <w:szCs w:val="24"/>
+          <w:lang w:val="en-US"/>
+        </w:rPr>
+        <w:t xml:space="preserve"> </w:t>
       </w:r>
       <w:r>
         <w:rPr>
@@ -1538,14 +3156,25 @@
           <w:szCs w:val="24"/>
         </w:rPr>
       </w:pPr>
-      <w:r>
-        <w:rPr>
-          <w:rFonts w:ascii="Arial" w:hAnsi="Arial" w:cs="Arial"/>
-          <w:sz w:val="24"/>
-          <w:szCs w:val="24"/>
-          <w:lang w:val="en-US"/>
-        </w:rPr>
-        <w:t xml:space="preserve">persist.php – </w:t>
+      <w:proofErr w:type="spellStart"/>
+      <w:r>
+        <w:rPr>
+          <w:rFonts w:ascii="Arial" w:hAnsi="Arial" w:cs="Arial"/>
+          <w:sz w:val="24"/>
+          <w:szCs w:val="24"/>
+          <w:lang w:val="en-US"/>
+        </w:rPr>
+        <w:t>persist.php</w:t>
+      </w:r>
+      <w:proofErr w:type="spellEnd"/>
+      <w:r>
+        <w:rPr>
+          <w:rFonts w:ascii="Arial" w:hAnsi="Arial" w:cs="Arial"/>
+          <w:sz w:val="24"/>
+          <w:szCs w:val="24"/>
+          <w:lang w:val="en-US"/>
+        </w:rPr>
+        <w:t xml:space="preserve"> – </w:t>
       </w:r>
       <w:r>
         <w:rPr>
@@ -1586,14 +3215,25 @@
           <w:szCs w:val="24"/>
         </w:rPr>
       </w:pPr>
-      <w:r>
-        <w:rPr>
-          <w:rFonts w:ascii="Arial" w:hAnsi="Arial" w:cs="Arial"/>
-          <w:sz w:val="24"/>
-          <w:szCs w:val="24"/>
-          <w:lang w:val="en-US"/>
-        </w:rPr>
-        <w:t xml:space="preserve">save_change.php </w:t>
+      <w:proofErr w:type="spellStart"/>
+      <w:r>
+        <w:rPr>
+          <w:rFonts w:ascii="Arial" w:hAnsi="Arial" w:cs="Arial"/>
+          <w:sz w:val="24"/>
+          <w:szCs w:val="24"/>
+          <w:lang w:val="en-US"/>
+        </w:rPr>
+        <w:t>save_change.php</w:t>
+      </w:r>
+      <w:proofErr w:type="spellEnd"/>
+      <w:r>
+        <w:rPr>
+          <w:rFonts w:ascii="Arial" w:hAnsi="Arial" w:cs="Arial"/>
+          <w:sz w:val="24"/>
+          <w:szCs w:val="24"/>
+          <w:lang w:val="en-US"/>
+        </w:rPr>
+        <w:t xml:space="preserve"> </w:t>
       </w:r>
       <w:r>
         <w:rPr>
@@ -1617,6 +3257,7 @@
           <w:szCs w:val="24"/>
         </w:rPr>
       </w:pPr>
+      <w:proofErr w:type="spellStart"/>
       <w:r>
         <w:rPr>
           <w:rFonts w:ascii="Arial" w:hAnsi="Arial" w:cs="Arial"/>
@@ -1626,6 +3267,7 @@
         </w:rPr>
         <w:t>usermodel.php</w:t>
       </w:r>
+      <w:proofErr w:type="spellEnd"/>
       <w:r>
         <w:rPr>
           <w:rFonts w:ascii="Arial" w:hAnsi="Arial" w:cs="Arial"/>
@@ -1634,14 +3276,25 @@
         </w:rPr>
         <w:t xml:space="preserve"> – съдържа класа </w:t>
       </w:r>
-      <w:r>
-        <w:rPr>
-          <w:rFonts w:ascii="Arial" w:hAnsi="Arial" w:cs="Arial"/>
-          <w:sz w:val="24"/>
-          <w:szCs w:val="24"/>
-          <w:lang w:val="en-US"/>
-        </w:rPr>
-        <w:t xml:space="preserve">UserModel, </w:t>
+      <w:proofErr w:type="spellStart"/>
+      <w:r>
+        <w:rPr>
+          <w:rFonts w:ascii="Arial" w:hAnsi="Arial" w:cs="Arial"/>
+          <w:sz w:val="24"/>
+          <w:szCs w:val="24"/>
+          <w:lang w:val="en-US"/>
+        </w:rPr>
+        <w:t>UserModel</w:t>
+      </w:r>
+      <w:proofErr w:type="spellEnd"/>
+      <w:r>
+        <w:rPr>
+          <w:rFonts w:ascii="Arial" w:hAnsi="Arial" w:cs="Arial"/>
+          <w:sz w:val="24"/>
+          <w:szCs w:val="24"/>
+          <w:lang w:val="en-US"/>
+        </w:rPr>
+        <w:t xml:space="preserve">, </w:t>
       </w:r>
       <w:r>
         <w:rPr>
@@ -1699,14 +3352,25 @@
           <w:szCs w:val="24"/>
         </w:rPr>
       </w:pPr>
-      <w:r>
-        <w:rPr>
-          <w:rFonts w:ascii="Arial" w:hAnsi="Arial" w:cs="Arial"/>
-          <w:sz w:val="24"/>
-          <w:szCs w:val="24"/>
-          <w:lang w:val="en-US"/>
-        </w:rPr>
-        <w:t xml:space="preserve">form_interceptor.php – </w:t>
+      <w:proofErr w:type="spellStart"/>
+      <w:r>
+        <w:rPr>
+          <w:rFonts w:ascii="Arial" w:hAnsi="Arial" w:cs="Arial"/>
+          <w:sz w:val="24"/>
+          <w:szCs w:val="24"/>
+          <w:lang w:val="en-US"/>
+        </w:rPr>
+        <w:t>form_interceptor.php</w:t>
+      </w:r>
+      <w:proofErr w:type="spellEnd"/>
+      <w:r>
+        <w:rPr>
+          <w:rFonts w:ascii="Arial" w:hAnsi="Arial" w:cs="Arial"/>
+          <w:sz w:val="24"/>
+          <w:szCs w:val="24"/>
+          <w:lang w:val="en-US"/>
+        </w:rPr>
+        <w:t xml:space="preserve"> – </w:t>
       </w:r>
       <w:r>
         <w:rPr>
@@ -1747,14 +3411,25 @@
           <w:szCs w:val="24"/>
         </w:rPr>
       </w:pPr>
-      <w:r>
-        <w:rPr>
-          <w:rFonts w:ascii="Arial" w:hAnsi="Arial" w:cs="Arial"/>
-          <w:sz w:val="24"/>
-          <w:szCs w:val="24"/>
-          <w:lang w:val="en-US"/>
-        </w:rPr>
-        <w:t xml:space="preserve">place.php – </w:t>
+      <w:proofErr w:type="spellStart"/>
+      <w:r>
+        <w:rPr>
+          <w:rFonts w:ascii="Arial" w:hAnsi="Arial" w:cs="Arial"/>
+          <w:sz w:val="24"/>
+          <w:szCs w:val="24"/>
+          <w:lang w:val="en-US"/>
+        </w:rPr>
+        <w:t>place.php</w:t>
+      </w:r>
+      <w:proofErr w:type="spellEnd"/>
+      <w:r>
+        <w:rPr>
+          <w:rFonts w:ascii="Arial" w:hAnsi="Arial" w:cs="Arial"/>
+          <w:sz w:val="24"/>
+          <w:szCs w:val="24"/>
+          <w:lang w:val="en-US"/>
+        </w:rPr>
+        <w:t xml:space="preserve"> – </w:t>
       </w:r>
       <w:r>
         <w:rPr>
@@ -1821,6 +3496,7 @@
           <w:szCs w:val="24"/>
           <w:lang w:val="en-US"/>
         </w:rPr>
+        <w:lastRenderedPageBreak/>
         <w:t xml:space="preserve">start.js </w:t>
       </w:r>
       <w:r>
@@ -1831,14 +3507,36 @@
         </w:rPr>
         <w:t xml:space="preserve">– създава инстанция на </w:t>
       </w:r>
-      <w:r>
-        <w:rPr>
-          <w:rFonts w:ascii="Arial" w:hAnsi="Arial" w:cs="Arial"/>
-          <w:sz w:val="24"/>
-          <w:szCs w:val="24"/>
-          <w:lang w:val="en-US"/>
-        </w:rPr>
-        <w:t xml:space="preserve">ThePlaceManager </w:t>
+      <w:proofErr w:type="spellStart"/>
+      <w:r>
+        <w:rPr>
+          <w:rFonts w:ascii="Arial" w:hAnsi="Arial" w:cs="Arial"/>
+          <w:sz w:val="24"/>
+          <w:szCs w:val="24"/>
+          <w:lang w:val="en-US"/>
+        </w:rPr>
+        <w:t>ThePlace</w:t>
+      </w:r>
+      <w:bookmarkStart w:id="0" w:name="_GoBack"/>
+      <w:bookmarkEnd w:id="0"/>
+      <w:r>
+        <w:rPr>
+          <w:rFonts w:ascii="Arial" w:hAnsi="Arial" w:cs="Arial"/>
+          <w:sz w:val="24"/>
+          <w:szCs w:val="24"/>
+          <w:lang w:val="en-US"/>
+        </w:rPr>
+        <w:t>Manager</w:t>
+      </w:r>
+      <w:proofErr w:type="spellEnd"/>
+      <w:r>
+        <w:rPr>
+          <w:rFonts w:ascii="Arial" w:hAnsi="Arial" w:cs="Arial"/>
+          <w:sz w:val="24"/>
+          <w:szCs w:val="24"/>
+          <w:lang w:val="en-US"/>
+        </w:rPr>
+        <w:t xml:space="preserve"> </w:t>
       </w:r>
       <w:r>
         <w:rPr>
@@ -2174,16 +3872,7 @@
           <w:sz w:val="24"/>
           <w:szCs w:val="24"/>
         </w:rPr>
-        <w:t xml:space="preserve">Тъй като приложението е само прототип, то предлага съвсем базова логика и функционалност. В основата си черната дъска представлява малко състезателно рисуване, тъй като всички потребители имат достъп до една и съща дъска и лесно някой може да разруши „рисунката“ на друг човек, или </w:t>
-      </w:r>
-      <w:r>
-        <w:rPr>
-          <w:rFonts w:ascii="Arial" w:hAnsi="Arial" w:cs="Arial"/>
-          <w:sz w:val="24"/>
-          <w:szCs w:val="24"/>
-        </w:rPr>
-        <w:lastRenderedPageBreak/>
-        <w:t xml:space="preserve">желанието да се направи по хубава рисунка. Логиката не позволява много на брой потребители да рисуват едновременно.  </w:t>
+        <w:t xml:space="preserve">Тъй като приложението е само прототип, то предлага съвсем базова логика и функционалност. В основата си черната дъска представлява малко състезателно рисуване, тъй като всички потребители имат достъп до една и съща дъска и лесно някой може да разруши „рисунката“ на друг човек, или желанието да се направи по хубава рисунка. Логиката не позволява много на брой потребители да рисуват едновременно.  </w:t>
       </w:r>
     </w:p>
     <w:p>
@@ -2200,6 +3889,7 @@
           <w:lang w:val="en-US"/>
         </w:rPr>
       </w:pPr>
+      <w:proofErr w:type="spellStart"/>
       <w:r>
         <w:rPr>
           <w:rFonts w:ascii="Arial" w:hAnsi="Arial" w:cs="Arial"/>
@@ -2207,8 +3897,29 @@
           <w:szCs w:val="28"/>
           <w:lang w:val="en-US"/>
         </w:rPr>
-        <w:t>Какво научих</w:t>
-      </w:r>
+        <w:t>Какво</w:t>
+      </w:r>
+      <w:proofErr w:type="spellEnd"/>
+      <w:r>
+        <w:rPr>
+          <w:rFonts w:ascii="Arial" w:hAnsi="Arial" w:cs="Arial"/>
+          <w:sz w:val="28"/>
+          <w:szCs w:val="28"/>
+          <w:lang w:val="en-US"/>
+        </w:rPr>
+        <w:t xml:space="preserve"> </w:t>
+      </w:r>
+      <w:proofErr w:type="spellStart"/>
+      <w:r>
+        <w:rPr>
+          <w:rFonts w:ascii="Arial" w:hAnsi="Arial" w:cs="Arial"/>
+          <w:sz w:val="28"/>
+          <w:szCs w:val="28"/>
+          <w:lang w:val="en-US"/>
+        </w:rPr>
+        <w:t>научих</w:t>
+      </w:r>
+      <w:proofErr w:type="spellEnd"/>
     </w:p>
     <w:p>
       <w:pPr>
@@ -2219,14 +3930,45 @@
           <w:szCs w:val="24"/>
         </w:rPr>
       </w:pPr>
-      <w:r>
-        <w:rPr>
-          <w:rFonts w:ascii="Arial" w:hAnsi="Arial" w:cs="Arial"/>
-          <w:sz w:val="24"/>
-          <w:szCs w:val="24"/>
-          <w:lang w:val="en-US"/>
-        </w:rPr>
-        <w:t xml:space="preserve">Успях да </w:t>
+      <w:proofErr w:type="spellStart"/>
+      <w:r>
+        <w:rPr>
+          <w:rFonts w:ascii="Arial" w:hAnsi="Arial" w:cs="Arial"/>
+          <w:sz w:val="24"/>
+          <w:szCs w:val="24"/>
+          <w:lang w:val="en-US"/>
+        </w:rPr>
+        <w:t>Успях</w:t>
+      </w:r>
+      <w:proofErr w:type="spellEnd"/>
+      <w:r>
+        <w:rPr>
+          <w:rFonts w:ascii="Arial" w:hAnsi="Arial" w:cs="Arial"/>
+          <w:sz w:val="24"/>
+          <w:szCs w:val="24"/>
+          <w:lang w:val="en-US"/>
+        </w:rPr>
+        <w:t xml:space="preserve"> </w:t>
+      </w:r>
+      <w:proofErr w:type="spellStart"/>
+      <w:r>
+        <w:rPr>
+          <w:rFonts w:ascii="Arial" w:hAnsi="Arial" w:cs="Arial"/>
+          <w:sz w:val="24"/>
+          <w:szCs w:val="24"/>
+          <w:lang w:val="en-US"/>
+        </w:rPr>
+        <w:t>да</w:t>
+      </w:r>
+      <w:proofErr w:type="spellEnd"/>
+      <w:r>
+        <w:rPr>
+          <w:rFonts w:ascii="Arial" w:hAnsi="Arial" w:cs="Arial"/>
+          <w:sz w:val="24"/>
+          <w:szCs w:val="24"/>
+          <w:lang w:val="en-US"/>
+        </w:rPr>
+        <w:t xml:space="preserve"> </w:t>
       </w:r>
       <w:r>
         <w:rPr>
@@ -2236,14 +3978,85 @@
         </w:rPr>
         <w:t xml:space="preserve">разширя </w:t>
       </w:r>
-      <w:r>
-        <w:rPr>
-          <w:rFonts w:ascii="Arial" w:hAnsi="Arial" w:cs="Arial"/>
-          <w:sz w:val="24"/>
-          <w:szCs w:val="24"/>
-          <w:lang w:val="en-US"/>
-        </w:rPr>
-        <w:t xml:space="preserve">уменията си за работа с </w:t>
+      <w:proofErr w:type="spellStart"/>
+      <w:r>
+        <w:rPr>
+          <w:rFonts w:ascii="Arial" w:hAnsi="Arial" w:cs="Arial"/>
+          <w:sz w:val="24"/>
+          <w:szCs w:val="24"/>
+          <w:lang w:val="en-US"/>
+        </w:rPr>
+        <w:t>уменията</w:t>
+      </w:r>
+      <w:proofErr w:type="spellEnd"/>
+      <w:r>
+        <w:rPr>
+          <w:rFonts w:ascii="Arial" w:hAnsi="Arial" w:cs="Arial"/>
+          <w:sz w:val="24"/>
+          <w:szCs w:val="24"/>
+          <w:lang w:val="en-US"/>
+        </w:rPr>
+        <w:t xml:space="preserve"> </w:t>
+      </w:r>
+      <w:proofErr w:type="spellStart"/>
+      <w:r>
+        <w:rPr>
+          <w:rFonts w:ascii="Arial" w:hAnsi="Arial" w:cs="Arial"/>
+          <w:sz w:val="24"/>
+          <w:szCs w:val="24"/>
+          <w:lang w:val="en-US"/>
+        </w:rPr>
+        <w:t>си</w:t>
+      </w:r>
+      <w:proofErr w:type="spellEnd"/>
+      <w:r>
+        <w:rPr>
+          <w:rFonts w:ascii="Arial" w:hAnsi="Arial" w:cs="Arial"/>
+          <w:sz w:val="24"/>
+          <w:szCs w:val="24"/>
+          <w:lang w:val="en-US"/>
+        </w:rPr>
+        <w:t xml:space="preserve"> </w:t>
+      </w:r>
+      <w:proofErr w:type="spellStart"/>
+      <w:r>
+        <w:rPr>
+          <w:rFonts w:ascii="Arial" w:hAnsi="Arial" w:cs="Arial"/>
+          <w:sz w:val="24"/>
+          <w:szCs w:val="24"/>
+          <w:lang w:val="en-US"/>
+        </w:rPr>
+        <w:t>за</w:t>
+      </w:r>
+      <w:proofErr w:type="spellEnd"/>
+      <w:r>
+        <w:rPr>
+          <w:rFonts w:ascii="Arial" w:hAnsi="Arial" w:cs="Arial"/>
+          <w:sz w:val="24"/>
+          <w:szCs w:val="24"/>
+          <w:lang w:val="en-US"/>
+        </w:rPr>
+        <w:t xml:space="preserve"> </w:t>
+      </w:r>
+      <w:proofErr w:type="spellStart"/>
+      <w:r>
+        <w:rPr>
+          <w:rFonts w:ascii="Arial" w:hAnsi="Arial" w:cs="Arial"/>
+          <w:sz w:val="24"/>
+          <w:szCs w:val="24"/>
+          <w:lang w:val="en-US"/>
+        </w:rPr>
+        <w:t>работа</w:t>
+      </w:r>
+      <w:proofErr w:type="spellEnd"/>
+      <w:r>
+        <w:rPr>
+          <w:rFonts w:ascii="Arial" w:hAnsi="Arial" w:cs="Arial"/>
+          <w:sz w:val="24"/>
+          <w:szCs w:val="24"/>
+          <w:lang w:val="en-US"/>
+        </w:rPr>
+        <w:t xml:space="preserve"> с </w:t>
       </w:r>
       <w:r>
         <w:rPr>
@@ -2278,24 +4091,186 @@
           <w:szCs w:val="24"/>
           <w:lang w:val="en-US"/>
         </w:rPr>
-        <w:t>, както и да науча как се достъпва база</w:t>
-      </w:r>
-      <w:r>
-        <w:rPr>
-          <w:rFonts w:ascii="Arial" w:hAnsi="Arial" w:cs="Arial"/>
-          <w:sz w:val="24"/>
-          <w:szCs w:val="24"/>
-        </w:rPr>
-        <w:t xml:space="preserve"> </w:t>
-      </w:r>
-      <w:r>
-        <w:rPr>
-          <w:rFonts w:ascii="Arial" w:hAnsi="Arial" w:cs="Arial"/>
-          <w:sz w:val="24"/>
-          <w:szCs w:val="24"/>
-          <w:lang w:val="en-US"/>
-        </w:rPr>
-        <w:t xml:space="preserve">данни чрез PHP, </w:t>
+        <w:t xml:space="preserve">, </w:t>
+      </w:r>
+      <w:proofErr w:type="spellStart"/>
+      <w:r>
+        <w:rPr>
+          <w:rFonts w:ascii="Arial" w:hAnsi="Arial" w:cs="Arial"/>
+          <w:sz w:val="24"/>
+          <w:szCs w:val="24"/>
+          <w:lang w:val="en-US"/>
+        </w:rPr>
+        <w:t>както</w:t>
+      </w:r>
+      <w:proofErr w:type="spellEnd"/>
+      <w:r>
+        <w:rPr>
+          <w:rFonts w:ascii="Arial" w:hAnsi="Arial" w:cs="Arial"/>
+          <w:sz w:val="24"/>
+          <w:szCs w:val="24"/>
+          <w:lang w:val="en-US"/>
+        </w:rPr>
+        <w:t xml:space="preserve"> и </w:t>
+      </w:r>
+      <w:proofErr w:type="spellStart"/>
+      <w:r>
+        <w:rPr>
+          <w:rFonts w:ascii="Arial" w:hAnsi="Arial" w:cs="Arial"/>
+          <w:sz w:val="24"/>
+          <w:szCs w:val="24"/>
+          <w:lang w:val="en-US"/>
+        </w:rPr>
+        <w:t>да</w:t>
+      </w:r>
+      <w:proofErr w:type="spellEnd"/>
+      <w:r>
+        <w:rPr>
+          <w:rFonts w:ascii="Arial" w:hAnsi="Arial" w:cs="Arial"/>
+          <w:sz w:val="24"/>
+          <w:szCs w:val="24"/>
+          <w:lang w:val="en-US"/>
+        </w:rPr>
+        <w:t xml:space="preserve"> </w:t>
+      </w:r>
+      <w:proofErr w:type="spellStart"/>
+      <w:r>
+        <w:rPr>
+          <w:rFonts w:ascii="Arial" w:hAnsi="Arial" w:cs="Arial"/>
+          <w:sz w:val="24"/>
+          <w:szCs w:val="24"/>
+          <w:lang w:val="en-US"/>
+        </w:rPr>
+        <w:t>науча</w:t>
+      </w:r>
+      <w:proofErr w:type="spellEnd"/>
+      <w:r>
+        <w:rPr>
+          <w:rFonts w:ascii="Arial" w:hAnsi="Arial" w:cs="Arial"/>
+          <w:sz w:val="24"/>
+          <w:szCs w:val="24"/>
+          <w:lang w:val="en-US"/>
+        </w:rPr>
+        <w:t xml:space="preserve"> </w:t>
+      </w:r>
+      <w:proofErr w:type="spellStart"/>
+      <w:r>
+        <w:rPr>
+          <w:rFonts w:ascii="Arial" w:hAnsi="Arial" w:cs="Arial"/>
+          <w:sz w:val="24"/>
+          <w:szCs w:val="24"/>
+          <w:lang w:val="en-US"/>
+        </w:rPr>
+        <w:t>как</w:t>
+      </w:r>
+      <w:proofErr w:type="spellEnd"/>
+      <w:r>
+        <w:rPr>
+          <w:rFonts w:ascii="Arial" w:hAnsi="Arial" w:cs="Arial"/>
+          <w:sz w:val="24"/>
+          <w:szCs w:val="24"/>
+          <w:lang w:val="en-US"/>
+        </w:rPr>
+        <w:t xml:space="preserve"> </w:t>
+      </w:r>
+      <w:proofErr w:type="spellStart"/>
+      <w:r>
+        <w:rPr>
+          <w:rFonts w:ascii="Arial" w:hAnsi="Arial" w:cs="Arial"/>
+          <w:sz w:val="24"/>
+          <w:szCs w:val="24"/>
+          <w:lang w:val="en-US"/>
+        </w:rPr>
+        <w:t>се</w:t>
+      </w:r>
+      <w:proofErr w:type="spellEnd"/>
+      <w:r>
+        <w:rPr>
+          <w:rFonts w:ascii="Arial" w:hAnsi="Arial" w:cs="Arial"/>
+          <w:sz w:val="24"/>
+          <w:szCs w:val="24"/>
+          <w:lang w:val="en-US"/>
+        </w:rPr>
+        <w:t xml:space="preserve"> </w:t>
+      </w:r>
+      <w:proofErr w:type="spellStart"/>
+      <w:r>
+        <w:rPr>
+          <w:rFonts w:ascii="Arial" w:hAnsi="Arial" w:cs="Arial"/>
+          <w:sz w:val="24"/>
+          <w:szCs w:val="24"/>
+          <w:lang w:val="en-US"/>
+        </w:rPr>
+        <w:t>достъпва</w:t>
+      </w:r>
+      <w:proofErr w:type="spellEnd"/>
+      <w:r>
+        <w:rPr>
+          <w:rFonts w:ascii="Arial" w:hAnsi="Arial" w:cs="Arial"/>
+          <w:sz w:val="24"/>
+          <w:szCs w:val="24"/>
+          <w:lang w:val="en-US"/>
+        </w:rPr>
+        <w:t xml:space="preserve"> </w:t>
+      </w:r>
+      <w:proofErr w:type="spellStart"/>
+      <w:r>
+        <w:rPr>
+          <w:rFonts w:ascii="Arial" w:hAnsi="Arial" w:cs="Arial"/>
+          <w:sz w:val="24"/>
+          <w:szCs w:val="24"/>
+          <w:lang w:val="en-US"/>
+        </w:rPr>
+        <w:t>база</w:t>
+      </w:r>
+      <w:proofErr w:type="spellEnd"/>
+      <w:r>
+        <w:rPr>
+          <w:rFonts w:ascii="Arial" w:hAnsi="Arial" w:cs="Arial"/>
+          <w:sz w:val="24"/>
+          <w:szCs w:val="24"/>
+        </w:rPr>
+        <w:t xml:space="preserve"> </w:t>
+      </w:r>
+      <w:proofErr w:type="spellStart"/>
+      <w:r>
+        <w:rPr>
+          <w:rFonts w:ascii="Arial" w:hAnsi="Arial" w:cs="Arial"/>
+          <w:sz w:val="24"/>
+          <w:szCs w:val="24"/>
+          <w:lang w:val="en-US"/>
+        </w:rPr>
+        <w:t>данни</w:t>
+      </w:r>
+      <w:proofErr w:type="spellEnd"/>
+      <w:r>
+        <w:rPr>
+          <w:rFonts w:ascii="Arial" w:hAnsi="Arial" w:cs="Arial"/>
+          <w:sz w:val="24"/>
+          <w:szCs w:val="24"/>
+          <w:lang w:val="en-US"/>
+        </w:rPr>
+        <w:t xml:space="preserve"> </w:t>
+      </w:r>
+      <w:proofErr w:type="spellStart"/>
+      <w:r>
+        <w:rPr>
+          <w:rFonts w:ascii="Arial" w:hAnsi="Arial" w:cs="Arial"/>
+          <w:sz w:val="24"/>
+          <w:szCs w:val="24"/>
+          <w:lang w:val="en-US"/>
+        </w:rPr>
+        <w:t>чрез</w:t>
+      </w:r>
+      <w:proofErr w:type="spellEnd"/>
+      <w:r>
+        <w:rPr>
+          <w:rFonts w:ascii="Arial" w:hAnsi="Arial" w:cs="Arial"/>
+          <w:sz w:val="24"/>
+          <w:szCs w:val="24"/>
+          <w:lang w:val="en-US"/>
+        </w:rPr>
+        <w:t xml:space="preserve"> PHP, </w:t>
       </w:r>
       <w:r>
         <w:rPr>
@@ -2331,17 +4306,6 @@
         </w:rPr>
         <w:t>PHP.</w:t>
       </w:r>
-    </w:p>
-    <w:p>
-      <w:pPr>
-        <w:pStyle w:val="ListParagraph"/>
-        <w:rPr>
-          <w:rFonts w:ascii="Arial" w:hAnsi="Arial" w:cs="Arial"/>
-          <w:sz w:val="28"/>
-          <w:szCs w:val="28"/>
-          <w:lang w:val="en-US"/>
-        </w:rPr>
-      </w:pPr>
     </w:p>
     <w:p>
       <w:pPr>
@@ -2437,14 +4401,38 @@
     </w:p>
     <w:p>
       <w:pPr>
-        <w:pStyle w:val="ListParagraph"/>
-        <w:rPr>
-          <w:rFonts w:ascii="Arial" w:hAnsi="Arial" w:cs="Arial"/>
-          <w:sz w:val="28"/>
-          <w:szCs w:val="28"/>
-          <w:lang w:val="en-US"/>
-        </w:rPr>
-      </w:pPr>
+        <w:spacing w:line="240" w:lineRule="auto"/>
+        <w:jc w:val="right"/>
+        <w:rPr>
+          <w:sz w:val="24"/>
+          <w:szCs w:val="24"/>
+          <w:lang w:bidi="he-IL"/>
+        </w:rPr>
+      </w:pPr>
+      <w:r>
+        <w:rPr>
+          <w:sz w:val="24"/>
+          <w:szCs w:val="24"/>
+          <w:lang w:bidi="he-IL"/>
+        </w:rPr>
+        <w:t xml:space="preserve">Предал: </w:t>
+      </w:r>
+      <w:r>
+        <w:rPr>
+          <w:sz w:val="24"/>
+          <w:szCs w:val="24"/>
+          <w:lang w:val="en-US" w:bidi="he-IL"/>
+        </w:rPr>
+        <w:t>………………………………………………</w:t>
+      </w:r>
+      <w:r>
+        <w:rPr>
+          <w:sz w:val="24"/>
+          <w:szCs w:val="24"/>
+          <w:lang w:bidi="he-IL"/>
+        </w:rPr>
+        <w:t>………………………….</w:t>
+      </w:r>
     </w:p>
     <w:p>
       <w:pPr>
@@ -2462,25 +4450,45 @@
           <w:szCs w:val="24"/>
           <w:lang w:bidi="he-IL"/>
         </w:rPr>
-        <w:t xml:space="preserve">Предал: </w:t>
-      </w:r>
-      <w:r>
-        <w:rPr>
+        <w:t>/</w:t>
+      </w:r>
+      <w:r>
+        <w:rPr>
+          <w:i/>
+          <w:iCs/>
+          <w:sz w:val="24"/>
+          <w:szCs w:val="24"/>
+          <w:lang w:bidi="he-IL"/>
+        </w:rPr>
+        <w:t>фн, имена</w:t>
+      </w:r>
+      <w:r>
+        <w:rPr>
+          <w:i/>
+          <w:iCs/>
           <w:sz w:val="24"/>
           <w:szCs w:val="24"/>
           <w:lang w:val="en-US" w:bidi="he-IL"/>
         </w:rPr>
-        <w:t>………………………………………………</w:t>
-      </w:r>
-      <w:bookmarkStart w:id="0" w:name="_GoBack"/>
-      <w:bookmarkEnd w:id="0"/>
-      <w:r>
-        <w:rPr>
+        <w:t xml:space="preserve">, </w:t>
+      </w:r>
+      <w:r>
+        <w:rPr>
+          <w:i/>
+          <w:iCs/>
           <w:sz w:val="24"/>
           <w:szCs w:val="24"/>
           <w:lang w:bidi="he-IL"/>
         </w:rPr>
-        <w:t>………………………….</w:t>
+        <w:t>спец., група</w:t>
+      </w:r>
+      <w:r>
+        <w:rPr>
+          <w:sz w:val="24"/>
+          <w:szCs w:val="24"/>
+          <w:lang w:bidi="he-IL"/>
+        </w:rPr>
+        <w:t>/</w:t>
       </w:r>
     </w:p>
     <w:p>
@@ -2499,7 +4507,26 @@
           <w:szCs w:val="24"/>
           <w:lang w:bidi="he-IL"/>
         </w:rPr>
-        <w:t>/</w:t>
+        <w:t>Приел: ………………………….</w:t>
+      </w:r>
+    </w:p>
+    <w:p>
+      <w:pPr>
+        <w:spacing w:line="240" w:lineRule="auto"/>
+        <w:jc w:val="right"/>
+        <w:rPr>
+          <w:sz w:val="24"/>
+          <w:szCs w:val="24"/>
+          <w:lang w:bidi="he-IL"/>
+        </w:rPr>
+      </w:pPr>
+      <w:r>
+        <w:rPr>
+          <w:sz w:val="24"/>
+          <w:szCs w:val="24"/>
+          <w:lang w:bidi="he-IL"/>
+        </w:rPr>
+        <w:t xml:space="preserve">/доц. </w:t>
       </w:r>
       <w:r>
         <w:rPr>
@@ -2509,103 +4536,16 @@
           <w:szCs w:val="24"/>
           <w:lang w:bidi="he-IL"/>
         </w:rPr>
-        <w:t>фн, имена</w:t>
-      </w:r>
-      <w:r>
-        <w:rPr>
-          <w:i/>
-          <w:iCs/>
-          <w:sz w:val="24"/>
-          <w:szCs w:val="24"/>
-          <w:lang w:val="en-US" w:bidi="he-IL"/>
-        </w:rPr>
-        <w:t xml:space="preserve">, </w:t>
-      </w:r>
-      <w:r>
-        <w:rPr>
-          <w:i/>
-          <w:iCs/>
+        <w:t>Милен Петров</w:t>
+      </w:r>
+      <w:r>
+        <w:rPr>
           <w:sz w:val="24"/>
           <w:szCs w:val="24"/>
           <w:lang w:bidi="he-IL"/>
         </w:rPr>
-        <w:t>спец., група</w:t>
-      </w:r>
-      <w:r>
-        <w:rPr>
-          <w:sz w:val="24"/>
-          <w:szCs w:val="24"/>
-          <w:lang w:bidi="he-IL"/>
-        </w:rPr>
         <w:t>/</w:t>
       </w:r>
-    </w:p>
-    <w:p>
-      <w:pPr>
-        <w:spacing w:line="240" w:lineRule="auto"/>
-        <w:jc w:val="right"/>
-        <w:rPr>
-          <w:sz w:val="24"/>
-          <w:szCs w:val="24"/>
-          <w:lang w:bidi="he-IL"/>
-        </w:rPr>
-      </w:pPr>
-      <w:r>
-        <w:rPr>
-          <w:sz w:val="24"/>
-          <w:szCs w:val="24"/>
-          <w:lang w:bidi="he-IL"/>
-        </w:rPr>
-        <w:t>Приел: ………………………….</w:t>
-      </w:r>
-    </w:p>
-    <w:p>
-      <w:pPr>
-        <w:spacing w:line="240" w:lineRule="auto"/>
-        <w:jc w:val="right"/>
-        <w:rPr>
-          <w:sz w:val="24"/>
-          <w:szCs w:val="24"/>
-          <w:lang w:bidi="he-IL"/>
-        </w:rPr>
-      </w:pPr>
-      <w:r>
-        <w:rPr>
-          <w:sz w:val="24"/>
-          <w:szCs w:val="24"/>
-          <w:lang w:bidi="he-IL"/>
-        </w:rPr>
-        <w:t xml:space="preserve">/доц. </w:t>
-      </w:r>
-      <w:r>
-        <w:rPr>
-          <w:i/>
-          <w:iCs/>
-          <w:sz w:val="24"/>
-          <w:szCs w:val="24"/>
-          <w:lang w:bidi="he-IL"/>
-        </w:rPr>
-        <w:t>Милен Петров</w:t>
-      </w:r>
-      <w:r>
-        <w:rPr>
-          <w:sz w:val="24"/>
-          <w:szCs w:val="24"/>
-          <w:lang w:bidi="he-IL"/>
-        </w:rPr>
-        <w:t>/</w:t>
-      </w:r>
-    </w:p>
-    <w:p>
-      <w:pPr>
-        <w:pStyle w:val="ListParagraph"/>
-        <w:rPr>
-          <w:rFonts w:ascii="Arial" w:hAnsi="Arial" w:cs="Arial"/>
-          <w:sz w:val="28"/>
-          <w:szCs w:val="28"/>
-          <w:lang w:val="en-US"/>
-        </w:rPr>
-      </w:pPr>
     </w:p>
     <w:sectPr>
       <w:pgSz w:w="12240" w:h="15840"/>
@@ -2619,7 +4559,7 @@
 
 <file path=word/numbering.xml><?xml version="1.0" encoding="utf-8"?>
 <w:numbering xmlns:wpc="http://schemas.microsoft.com/office/word/2010/wordprocessingCanvas" xmlns:mc="http://schemas.openxmlformats.org/markup-compatibility/2006" xmlns:o="urn:schemas-microsoft-com:office:office" xmlns:r="http://schemas.openxmlformats.org/officeDocument/2006/relationships" xmlns:m="http://schemas.openxmlformats.org/officeDocument/2006/math" xmlns:v="urn:schemas-microsoft-com:vml" xmlns:wp14="http://schemas.microsoft.com/office/word/2010/wordprocessingDrawing" xmlns:wp="http://schemas.openxmlformats.org/drawingml/2006/wordprocessingDrawing" xmlns:w10="urn:schemas-microsoft-com:office:word" xmlns:w="http://schemas.openxmlformats.org/wordprocessingml/2006/main" xmlns:w14="http://schemas.microsoft.com/office/word/2010/wordml" xmlns:w15="http://schemas.microsoft.com/office/word/2012/wordml" xmlns:wpg="http://schemas.microsoft.com/office/word/2010/wordprocessingGroup" xmlns:wpi="http://schemas.microsoft.com/office/word/2010/wordprocessingInk" xmlns:wne="http://schemas.microsoft.com/office/word/2006/wordml" xmlns:wps="http://schemas.microsoft.com/office/word/2010/wordprocessingShape" mc:Ignorable="w14 w15 wp14">
-  <w:abstractNum w:abstractNumId="0">
+  <w:abstractNum w:abstractNumId="0" w15:restartNumberingAfterBreak="0">
     <w:nsid w:val="0E4D4D66"/>
     <w:multiLevelType w:val="hybridMultilevel"/>
     <w:tmpl w:val="F5623C64"/>
@@ -2708,7 +4648,7 @@
       </w:pPr>
     </w:lvl>
   </w:abstractNum>
-  <w:abstractNum w:abstractNumId="1">
+  <w:abstractNum w:abstractNumId="1" w15:restartNumberingAfterBreak="0">
     <w:nsid w:val="24726C80"/>
     <w:multiLevelType w:val="hybridMultilevel"/>
     <w:tmpl w:val="4D7E5EFE"/>
@@ -2821,7 +4761,7 @@
       </w:rPr>
     </w:lvl>
   </w:abstractNum>
-  <w:abstractNum w:abstractNumId="2">
+  <w:abstractNum w:abstractNumId="2" w15:restartNumberingAfterBreak="0">
     <w:nsid w:val="3BF6122B"/>
     <w:multiLevelType w:val="hybridMultilevel"/>
     <w:tmpl w:val="5F34B992"/>
@@ -2934,7 +4874,7 @@
       </w:rPr>
     </w:lvl>
   </w:abstractNum>
-  <w:abstractNum w:abstractNumId="3">
+  <w:abstractNum w:abstractNumId="3" w15:restartNumberingAfterBreak="0">
     <w:nsid w:val="52717009"/>
     <w:multiLevelType w:val="hybridMultilevel"/>
     <w:tmpl w:val="BB543D4A"/>
@@ -3047,7 +4987,7 @@
       </w:rPr>
     </w:lvl>
   </w:abstractNum>
-  <w:abstractNum w:abstractNumId="4">
+  <w:abstractNum w:abstractNumId="4" w15:restartNumberingAfterBreak="0">
     <w:nsid w:val="7AAD1009"/>
     <w:multiLevelType w:val="hybridMultilevel"/>
     <w:tmpl w:val="BACA6172"/>
@@ -3160,7 +5100,7 @@
       </w:rPr>
     </w:lvl>
   </w:abstractNum>
-  <w:abstractNum w:abstractNumId="5">
+  <w:abstractNum w:abstractNumId="5" w15:restartNumberingAfterBreak="0">
     <w:nsid w:val="7E3502F9"/>
     <w:multiLevelType w:val="hybridMultilevel"/>
     <w:tmpl w:val="4FBAEBB6"/>

</xml_diff>